<commit_message>
finish full TS Course
</commit_message>
<xml_diff>
--- a/Frontend Development/Typescript/Notes.docx
+++ b/Frontend Development/Typescript/Notes.docx
@@ -2,14 +2,709 @@
 <file path=word/document.xml><?xml version="1.0" encoding="utf-8"?>
 <w:document xmlns:wpc="http://schemas.microsoft.com/office/word/2010/wordprocessingCanvas" xmlns:cx="http://schemas.microsoft.com/office/drawing/2014/chartex" xmlns:cx1="http://schemas.microsoft.com/office/drawing/2015/9/8/chartex" xmlns:cx2="http://schemas.microsoft.com/office/drawing/2015/10/21/chartex" xmlns:cx3="http://schemas.microsoft.com/office/drawing/2016/5/9/chartex" xmlns:cx4="http://schemas.microsoft.com/office/drawing/2016/5/10/chartex" xmlns:cx5="http://schemas.microsoft.com/office/drawing/2016/5/11/chartex" xmlns:cx6="http://schemas.microsoft.com/office/drawing/2016/5/12/chartex" xmlns:cx7="http://schemas.microsoft.com/office/drawing/2016/5/13/chartex" xmlns:cx8="http://schemas.microsoft.com/office/drawing/2016/5/14/chartex" xmlns:mc="http://schemas.openxmlformats.org/markup-compatibility/2006" xmlns:aink="http://schemas.microsoft.com/office/drawing/2016/ink" xmlns:am3d="http://schemas.microsoft.com/office/drawing/2017/model3d" xmlns:o="urn:schemas-microsoft-com:office:office" xmlns:oel="http://schemas.microsoft.com/office/2019/extlst" xmlns:r="http://schemas.openxmlformats.org/officeDocument/2006/relationships" xmlns:m="http://schemas.openxmlformats.org/officeDocument/2006/math" xmlns:v="urn:schemas-microsoft-com:vml" xmlns:wp14="http://schemas.microsoft.com/office/word/2010/wordprocessingDrawing" xmlns:wp="http://schemas.openxmlformats.org/drawingml/2006/wordprocessingDrawing" xmlns:w10="urn:schemas-microsoft-com:office:word" xmlns:w="http://schemas.openxmlformats.org/wordprocessingml/2006/main" xmlns:w14="http://schemas.microsoft.com/office/word/2010/wordml" xmlns:w15="http://schemas.microsoft.com/office/word/2012/wordml" xmlns:w16cex="http://schemas.microsoft.com/office/word/2018/wordml/cex" xmlns:w16cid="http://schemas.microsoft.com/office/word/2016/wordml/cid" xmlns:w16="http://schemas.microsoft.com/office/word/2018/wordml" xmlns:w16du="http://schemas.microsoft.com/office/word/2023/wordml/word16du" xmlns:w16sdtdh="http://schemas.microsoft.com/office/word/2020/wordml/sdtdatahash" xmlns:w16se="http://schemas.microsoft.com/office/word/2015/wordml/symex" xmlns:wpg="http://schemas.microsoft.com/office/word/2010/wordprocessingGroup" xmlns:wpi="http://schemas.microsoft.com/office/word/2010/wordprocessingInk" xmlns:wne="http://schemas.microsoft.com/office/word/2006/wordml" xmlns:wps="http://schemas.microsoft.com/office/word/2010/wordprocessingShape" mc:Ignorable="w14 w15 w16se w16cid w16 w16cex w16sdtdh w16du wp14">
   <w:body>
-    <w:p/>
+    <w:p>
+      <w:pPr>
+        <w:jc w:val="center"/>
+        <w:rPr>
+          <w:color w:val="FF0000"/>
+          <w:sz w:val="180"/>
+          <w:szCs w:val="180"/>
+        </w:rPr>
+      </w:pPr>
+      <w:r>
+        <w:rPr>
+          <w:color w:val="FF0000"/>
+          <w:sz w:val="180"/>
+          <w:szCs w:val="180"/>
+        </w:rPr>
+        <w:t>TYPESCRIPT</w:t>
+      </w:r>
+    </w:p>
+    <w:p>
+      <w:pPr>
+        <w:jc w:val="center"/>
+        <w:rPr>
+          <w:color w:val="FF0000"/>
+          <w:sz w:val="56"/>
+          <w:szCs w:val="56"/>
+        </w:rPr>
+      </w:pPr>
+      <w:r>
+        <w:rPr>
+          <w:noProof/>
+          <w:color w:val="FF0000"/>
+          <w:sz w:val="56"/>
+          <w:szCs w:val="56"/>
+        </w:rPr>
+        <w:drawing>
+          <wp:inline distT="0" distB="0" distL="0" distR="0" wp14:anchorId="76AA1C01" wp14:editId="286763E5">
+            <wp:extent cx="5924550" cy="6334081"/>
+            <wp:effectExtent l="0" t="0" r="0" b="0"/>
+            <wp:docPr id="1207631986" name="Picture 4"/>
+            <wp:cNvGraphicFramePr>
+              <a:graphicFrameLocks xmlns:a="http://schemas.openxmlformats.org/drawingml/2006/main" noChangeAspect="1"/>
+            </wp:cNvGraphicFramePr>
+            <a:graphic xmlns:a="http://schemas.openxmlformats.org/drawingml/2006/main">
+              <a:graphicData uri="http://schemas.openxmlformats.org/drawingml/2006/picture">
+                <pic:pic xmlns:pic="http://schemas.openxmlformats.org/drawingml/2006/picture">
+                  <pic:nvPicPr>
+                    <pic:cNvPr id="1207631986" name="Picture 4"/>
+                    <pic:cNvPicPr/>
+                  </pic:nvPicPr>
+                  <pic:blipFill>
+                    <a:blip r:embed="rId7">
+                      <a:extLst>
+                        <a:ext uri="{28A0092B-C50C-407E-A947-70E740481C1C}">
+                          <a14:useLocalDpi xmlns:a14="http://schemas.microsoft.com/office/drawing/2010/main" val="0"/>
+                        </a:ext>
+                      </a:extLst>
+                    </a:blip>
+                    <a:stretch>
+                      <a:fillRect/>
+                    </a:stretch>
+                  </pic:blipFill>
+                  <pic:spPr>
+                    <a:xfrm>
+                      <a:off x="0" y="0"/>
+                      <a:ext cx="5924550" cy="6334081"/>
+                    </a:xfrm>
+                    <a:prstGeom prst="rect">
+                      <a:avLst/>
+                    </a:prstGeom>
+                  </pic:spPr>
+                </pic:pic>
+              </a:graphicData>
+            </a:graphic>
+          </wp:inline>
+        </w:drawing>
+      </w:r>
+    </w:p>
+    <w:p>
+      <w:pPr>
+        <w:jc w:val="center"/>
+        <w:rPr>
+          <w:color w:val="FF0000"/>
+          <w:sz w:val="56"/>
+          <w:szCs w:val="56"/>
+        </w:rPr>
+      </w:pPr>
+      <w:r>
+        <w:rPr>
+          <w:color w:val="FF0000"/>
+          <w:sz w:val="56"/>
+          <w:szCs w:val="56"/>
+        </w:rPr>
+        <w:lastRenderedPageBreak/>
+        <w:t>TYPESCRIPT INSTALLATION</w:t>
+      </w:r>
+    </w:p>
+    <w:p>
+      <w:pPr>
+        <w:pStyle w:val="ListParagraph"/>
+        <w:numPr>
+          <w:ilvl w:val="0"/>
+          <w:numId w:val="7"/>
+        </w:numPr>
+        <w:rPr>
+          <w:color w:val="70AD47" w:themeColor="accent6"/>
+          <w:sz w:val="40"/>
+          <w:szCs w:val="40"/>
+        </w:rPr>
+      </w:pPr>
+      <w:r>
+        <w:rPr>
+          <w:color w:val="70AD47" w:themeColor="accent6"/>
+          <w:sz w:val="40"/>
+          <w:szCs w:val="40"/>
+        </w:rPr>
+        <w:t>Install node.js to use npm</w:t>
+      </w:r>
+    </w:p>
+    <w:p>
+      <w:pPr>
+        <w:pStyle w:val="ListParagraph"/>
+        <w:numPr>
+          <w:ilvl w:val="0"/>
+          <w:numId w:val="7"/>
+        </w:numPr>
+        <w:rPr>
+          <w:color w:val="70AD47" w:themeColor="accent6"/>
+          <w:sz w:val="40"/>
+          <w:szCs w:val="40"/>
+        </w:rPr>
+      </w:pPr>
+      <w:r>
+        <w:rPr>
+          <w:color w:val="70AD47" w:themeColor="accent6"/>
+          <w:sz w:val="40"/>
+          <w:szCs w:val="40"/>
+        </w:rPr>
+        <w:t>Write command ‘npm init’</w:t>
+      </w:r>
+      <w:r>
+        <w:rPr>
+          <w:color w:val="70AD47" w:themeColor="accent6"/>
+          <w:sz w:val="40"/>
+          <w:szCs w:val="40"/>
+        </w:rPr>
+        <w:t xml:space="preserve"> </w:t>
+      </w:r>
+      <w:r>
+        <w:rPr>
+          <w:color w:val="FF0000"/>
+          <w:sz w:val="40"/>
+          <w:szCs w:val="40"/>
+        </w:rPr>
+        <w:t>‘optional Step’</w:t>
+      </w:r>
+    </w:p>
+    <w:p>
+      <w:pPr>
+        <w:pStyle w:val="ListParagraph"/>
+        <w:numPr>
+          <w:ilvl w:val="1"/>
+          <w:numId w:val="7"/>
+        </w:numPr>
+        <w:rPr>
+          <w:color w:val="5B9BD5" w:themeColor="accent5"/>
+          <w:sz w:val="32"/>
+          <w:szCs w:val="32"/>
+        </w:rPr>
+      </w:pPr>
+      <w:r>
+        <w:rPr>
+          <w:color w:val="5B9BD5" w:themeColor="accent5"/>
+          <w:sz w:val="32"/>
+          <w:szCs w:val="32"/>
+        </w:rPr>
+        <w:t xml:space="preserve">To </w:t>
+      </w:r>
+      <w:r>
+        <w:rPr>
+          <w:color w:val="5B9BD5" w:themeColor="accent5"/>
+          <w:sz w:val="32"/>
+          <w:szCs w:val="32"/>
+        </w:rPr>
+        <w:t xml:space="preserve">Create Json </w:t>
+      </w:r>
+      <w:r>
+        <w:rPr>
+          <w:color w:val="5B9BD5" w:themeColor="accent5"/>
+          <w:sz w:val="32"/>
+          <w:szCs w:val="32"/>
+        </w:rPr>
+        <w:t>file,</w:t>
+      </w:r>
+      <w:r>
+        <w:rPr>
+          <w:color w:val="5B9BD5" w:themeColor="accent5"/>
+          <w:sz w:val="32"/>
+          <w:szCs w:val="32"/>
+        </w:rPr>
+        <w:t xml:space="preserve"> have all Project’s data as modules, name, etc.</w:t>
+      </w:r>
+    </w:p>
+    <w:p>
+      <w:pPr>
+        <w:pStyle w:val="ListParagraph"/>
+        <w:numPr>
+          <w:ilvl w:val="0"/>
+          <w:numId w:val="7"/>
+        </w:numPr>
+        <w:rPr>
+          <w:color w:val="70AD47" w:themeColor="accent6"/>
+          <w:sz w:val="40"/>
+          <w:szCs w:val="40"/>
+        </w:rPr>
+      </w:pPr>
+      <w:r>
+        <w:rPr>
+          <w:color w:val="70AD47" w:themeColor="accent6"/>
+          <w:sz w:val="40"/>
+          <w:szCs w:val="40"/>
+        </w:rPr>
+        <w:t>Write command ‘npm install typescript -g’</w:t>
+      </w:r>
+    </w:p>
+    <w:p>
+      <w:pPr>
+        <w:pStyle w:val="ListParagraph"/>
+        <w:numPr>
+          <w:ilvl w:val="1"/>
+          <w:numId w:val="7"/>
+        </w:numPr>
+        <w:rPr>
+          <w:color w:val="5B9BD5" w:themeColor="accent5"/>
+          <w:sz w:val="32"/>
+          <w:szCs w:val="32"/>
+        </w:rPr>
+      </w:pPr>
+      <w:r>
+        <w:rPr>
+          <w:color w:val="5B9BD5" w:themeColor="accent5"/>
+          <w:sz w:val="32"/>
+          <w:szCs w:val="32"/>
+        </w:rPr>
+        <w:t xml:space="preserve">To </w:t>
+      </w:r>
+      <w:r>
+        <w:rPr>
+          <w:color w:val="5B9BD5" w:themeColor="accent5"/>
+          <w:sz w:val="32"/>
+          <w:szCs w:val="32"/>
+        </w:rPr>
+        <w:t>Install Typescript Compiler at General Machine</w:t>
+      </w:r>
+    </w:p>
+    <w:p>
+      <w:pPr>
+        <w:pStyle w:val="ListParagraph"/>
+        <w:numPr>
+          <w:ilvl w:val="0"/>
+          <w:numId w:val="7"/>
+        </w:numPr>
+        <w:rPr>
+          <w:color w:val="70AD47" w:themeColor="accent6"/>
+          <w:sz w:val="40"/>
+          <w:szCs w:val="40"/>
+        </w:rPr>
+      </w:pPr>
+      <w:r>
+        <w:rPr>
+          <w:color w:val="70AD47" w:themeColor="accent6"/>
+          <w:sz w:val="40"/>
+          <w:szCs w:val="40"/>
+        </w:rPr>
+        <w:t>Write command ‘npm tsc -v’</w:t>
+      </w:r>
+    </w:p>
+    <w:p>
+      <w:pPr>
+        <w:pStyle w:val="ListParagraph"/>
+        <w:numPr>
+          <w:ilvl w:val="1"/>
+          <w:numId w:val="7"/>
+        </w:numPr>
+        <w:rPr>
+          <w:color w:val="5B9BD5" w:themeColor="accent5"/>
+          <w:sz w:val="32"/>
+          <w:szCs w:val="32"/>
+        </w:rPr>
+      </w:pPr>
+      <w:r>
+        <w:rPr>
+          <w:color w:val="5B9BD5" w:themeColor="accent5"/>
+          <w:sz w:val="32"/>
+          <w:szCs w:val="32"/>
+        </w:rPr>
+        <w:t xml:space="preserve">To </w:t>
+      </w:r>
+      <w:r>
+        <w:rPr>
+          <w:color w:val="5B9BD5" w:themeColor="accent5"/>
+          <w:sz w:val="32"/>
+          <w:szCs w:val="32"/>
+        </w:rPr>
+        <w:t>Make Sure Complier Have been Installed Successfully</w:t>
+      </w:r>
+    </w:p>
+    <w:p>
+      <w:pPr>
+        <w:pStyle w:val="ListParagraph"/>
+        <w:numPr>
+          <w:ilvl w:val="0"/>
+          <w:numId w:val="7"/>
+        </w:numPr>
+        <w:rPr>
+          <w:color w:val="FFC000" w:themeColor="accent4"/>
+          <w:sz w:val="40"/>
+          <w:szCs w:val="40"/>
+        </w:rPr>
+      </w:pPr>
+      <w:r>
+        <w:rPr>
+          <w:color w:val="FFC000" w:themeColor="accent4"/>
+          <w:sz w:val="40"/>
+          <w:szCs w:val="40"/>
+        </w:rPr>
+        <w:t xml:space="preserve">Create file.ts </w:t>
+      </w:r>
+    </w:p>
+    <w:p>
+      <w:pPr>
+        <w:pStyle w:val="ListParagraph"/>
+        <w:numPr>
+          <w:ilvl w:val="0"/>
+          <w:numId w:val="7"/>
+        </w:numPr>
+        <w:rPr>
+          <w:color w:val="70AD47" w:themeColor="accent6"/>
+          <w:sz w:val="40"/>
+          <w:szCs w:val="40"/>
+        </w:rPr>
+      </w:pPr>
+      <w:r>
+        <w:rPr>
+          <w:color w:val="70AD47" w:themeColor="accent6"/>
+          <w:sz w:val="40"/>
+          <w:szCs w:val="40"/>
+        </w:rPr>
+        <w:t>Write Code</w:t>
+      </w:r>
+    </w:p>
+    <w:p>
+      <w:pPr>
+        <w:pStyle w:val="ListParagraph"/>
+        <w:numPr>
+          <w:ilvl w:val="1"/>
+          <w:numId w:val="7"/>
+        </w:numPr>
+        <w:ind w:left="1080"/>
+        <w:rPr>
+          <w:color w:val="5B9BD5" w:themeColor="accent5"/>
+          <w:sz w:val="32"/>
+          <w:szCs w:val="32"/>
+        </w:rPr>
+      </w:pPr>
+      <w:r>
+        <w:rPr>
+          <w:color w:val="5B9BD5" w:themeColor="accent5"/>
+          <w:sz w:val="32"/>
+          <w:szCs w:val="32"/>
+        </w:rPr>
+        <w:t xml:space="preserve">TS Code with Comments at This </w:t>
+      </w:r>
+      <w:hyperlink r:id="rId8" w:history="1">
+        <w:r>
+          <w:rPr>
+            <w:rStyle w:val="Hyperlink"/>
+            <w:color w:val="FF0000"/>
+            <w:sz w:val="32"/>
+            <w:szCs w:val="32"/>
+          </w:rPr>
+          <w:t>LINK</w:t>
+        </w:r>
+      </w:hyperlink>
+    </w:p>
+    <w:p>
+      <w:pPr>
+        <w:pStyle w:val="ListParagraph"/>
+        <w:numPr>
+          <w:ilvl w:val="0"/>
+          <w:numId w:val="7"/>
+        </w:numPr>
+        <w:rPr>
+          <w:color w:val="70AD47" w:themeColor="accent6"/>
+          <w:sz w:val="40"/>
+          <w:szCs w:val="40"/>
+        </w:rPr>
+      </w:pPr>
+      <w:r>
+        <w:rPr>
+          <w:color w:val="70AD47" w:themeColor="accent6"/>
+          <w:sz w:val="40"/>
+          <w:szCs w:val="40"/>
+        </w:rPr>
+        <w:t>Write command ‘tsc file.ts’</w:t>
+      </w:r>
+    </w:p>
+    <w:p>
+      <w:pPr>
+        <w:pStyle w:val="ListParagraph"/>
+        <w:numPr>
+          <w:ilvl w:val="1"/>
+          <w:numId w:val="7"/>
+        </w:numPr>
+        <w:rPr>
+          <w:color w:val="5B9BD5" w:themeColor="accent5"/>
+          <w:sz w:val="32"/>
+          <w:szCs w:val="32"/>
+        </w:rPr>
+      </w:pPr>
+      <w:r>
+        <w:rPr>
+          <w:color w:val="5B9BD5" w:themeColor="accent5"/>
+          <w:sz w:val="32"/>
+          <w:szCs w:val="32"/>
+        </w:rPr>
+        <w:t xml:space="preserve">To </w:t>
+      </w:r>
+      <w:r>
+        <w:rPr>
+          <w:color w:val="5B9BD5" w:themeColor="accent5"/>
+          <w:sz w:val="32"/>
+          <w:szCs w:val="32"/>
+        </w:rPr>
+        <w:t>Compiler TS code to JS code, Js File named index as Default</w:t>
+      </w:r>
+    </w:p>
+    <w:p>
+      <w:pPr>
+        <w:pStyle w:val="ListParagraph"/>
+        <w:numPr>
+          <w:ilvl w:val="0"/>
+          <w:numId w:val="7"/>
+        </w:numPr>
+        <w:rPr>
+          <w:color w:val="70AD47" w:themeColor="accent6"/>
+          <w:sz w:val="40"/>
+          <w:szCs w:val="40"/>
+        </w:rPr>
+      </w:pPr>
+      <w:r>
+        <w:rPr>
+          <w:color w:val="70AD47" w:themeColor="accent6"/>
+          <w:sz w:val="40"/>
+          <w:szCs w:val="40"/>
+        </w:rPr>
+        <w:t>Write command ‘node index.js’</w:t>
+      </w:r>
+    </w:p>
+    <w:p>
+      <w:pPr>
+        <w:pStyle w:val="ListParagraph"/>
+        <w:numPr>
+          <w:ilvl w:val="1"/>
+          <w:numId w:val="7"/>
+        </w:numPr>
+        <w:rPr>
+          <w:color w:val="5B9BD5" w:themeColor="accent5"/>
+          <w:sz w:val="32"/>
+          <w:szCs w:val="32"/>
+        </w:rPr>
+      </w:pPr>
+      <w:r>
+        <w:rPr>
+          <w:color w:val="5B9BD5" w:themeColor="accent5"/>
+          <w:sz w:val="32"/>
+          <w:szCs w:val="32"/>
+        </w:rPr>
+        <w:t xml:space="preserve">To </w:t>
+      </w:r>
+      <w:r>
+        <w:rPr>
+          <w:color w:val="5B9BD5" w:themeColor="accent5"/>
+          <w:sz w:val="32"/>
+          <w:szCs w:val="32"/>
+        </w:rPr>
+        <w:t>Run JS file without need to browser, Run in CMD</w:t>
+      </w:r>
+    </w:p>
+    <w:p>
+      <w:pPr>
+        <w:pStyle w:val="ListParagraph"/>
+        <w:numPr>
+          <w:ilvl w:val="0"/>
+          <w:numId w:val="7"/>
+        </w:numPr>
+        <w:rPr>
+          <w:color w:val="70AD47" w:themeColor="accent6"/>
+          <w:sz w:val="40"/>
+          <w:szCs w:val="40"/>
+        </w:rPr>
+      </w:pPr>
+      <w:r>
+        <w:rPr>
+          <w:color w:val="70AD47" w:themeColor="accent6"/>
+          <w:sz w:val="40"/>
+          <w:szCs w:val="40"/>
+        </w:rPr>
+        <w:t>Write command ‘tsc file.ts --</w:t>
+      </w:r>
+      <w:r>
+        <w:rPr>
+          <w:color w:val="70AD47" w:themeColor="accent6"/>
+          <w:sz w:val="40"/>
+          <w:szCs w:val="40"/>
+        </w:rPr>
+        <w:t>removecomments</w:t>
+      </w:r>
+      <w:r>
+        <w:rPr>
+          <w:color w:val="70AD47" w:themeColor="accent6"/>
+          <w:sz w:val="40"/>
+          <w:szCs w:val="40"/>
+        </w:rPr>
+        <w:t>’</w:t>
+      </w:r>
+    </w:p>
+    <w:p>
+      <w:pPr>
+        <w:pStyle w:val="ListParagraph"/>
+        <w:numPr>
+          <w:ilvl w:val="1"/>
+          <w:numId w:val="7"/>
+        </w:numPr>
+        <w:rPr>
+          <w:color w:val="5B9BD5" w:themeColor="accent5"/>
+          <w:sz w:val="32"/>
+          <w:szCs w:val="32"/>
+        </w:rPr>
+      </w:pPr>
+      <w:r>
+        <w:rPr>
+          <w:color w:val="5B9BD5" w:themeColor="accent5"/>
+          <w:sz w:val="32"/>
+          <w:szCs w:val="32"/>
+        </w:rPr>
+        <w:t xml:space="preserve">To </w:t>
+      </w:r>
+      <w:r>
+        <w:rPr>
+          <w:color w:val="5B9BD5" w:themeColor="accent5"/>
+          <w:sz w:val="32"/>
+          <w:szCs w:val="32"/>
+        </w:rPr>
+        <w:t>Compile TS to JS, with remove all TS Comments</w:t>
+      </w:r>
+    </w:p>
+    <w:p>
+      <w:pPr>
+        <w:pStyle w:val="ListParagraph"/>
+        <w:numPr>
+          <w:ilvl w:val="0"/>
+          <w:numId w:val="7"/>
+        </w:numPr>
+        <w:rPr>
+          <w:color w:val="70AD47" w:themeColor="accent6"/>
+          <w:sz w:val="40"/>
+          <w:szCs w:val="40"/>
+        </w:rPr>
+      </w:pPr>
+      <w:r>
+        <w:rPr>
+          <w:color w:val="70AD47" w:themeColor="accent6"/>
+          <w:sz w:val="40"/>
+          <w:szCs w:val="40"/>
+        </w:rPr>
+        <w:t>Write command ‘</w:t>
+      </w:r>
+      <w:r>
+        <w:rPr>
+          <w:color w:val="70AD47" w:themeColor="accent6"/>
+          <w:sz w:val="40"/>
+          <w:szCs w:val="40"/>
+        </w:rPr>
+        <w:t>tsc</w:t>
+      </w:r>
+      <w:r>
+        <w:rPr>
+          <w:color w:val="70AD47" w:themeColor="accent6"/>
+          <w:sz w:val="40"/>
+          <w:szCs w:val="40"/>
+        </w:rPr>
+        <w:t xml:space="preserve"> --help’ or ‘</w:t>
+      </w:r>
+      <w:r>
+        <w:rPr>
+          <w:color w:val="70AD47" w:themeColor="accent6"/>
+          <w:sz w:val="40"/>
+          <w:szCs w:val="40"/>
+        </w:rPr>
+        <w:t>tsc</w:t>
+      </w:r>
+      <w:r>
+        <w:rPr>
+          <w:color w:val="70AD47" w:themeColor="accent6"/>
+          <w:sz w:val="40"/>
+          <w:szCs w:val="40"/>
+        </w:rPr>
+        <w:t xml:space="preserve"> -h’</w:t>
+      </w:r>
+    </w:p>
+    <w:p>
+      <w:pPr>
+        <w:pStyle w:val="ListParagraph"/>
+        <w:numPr>
+          <w:ilvl w:val="1"/>
+          <w:numId w:val="7"/>
+        </w:numPr>
+        <w:rPr>
+          <w:color w:val="5B9BD5" w:themeColor="accent5"/>
+          <w:sz w:val="32"/>
+          <w:szCs w:val="32"/>
+        </w:rPr>
+      </w:pPr>
+      <w:r>
+        <w:rPr>
+          <w:color w:val="5B9BD5" w:themeColor="accent5"/>
+          <w:sz w:val="32"/>
+          <w:szCs w:val="32"/>
+        </w:rPr>
+        <w:t xml:space="preserve">To </w:t>
+      </w:r>
+      <w:r>
+        <w:rPr>
+          <w:color w:val="5B9BD5" w:themeColor="accent5"/>
+          <w:sz w:val="32"/>
+          <w:szCs w:val="32"/>
+        </w:rPr>
+        <w:t xml:space="preserve">Print all TS Available Commands </w:t>
+      </w:r>
+    </w:p>
+    <w:p>
+      <w:pPr>
+        <w:pStyle w:val="ListParagraph"/>
+        <w:numPr>
+          <w:ilvl w:val="0"/>
+          <w:numId w:val="7"/>
+        </w:numPr>
+        <w:rPr>
+          <w:color w:val="70AD47" w:themeColor="accent6"/>
+          <w:sz w:val="40"/>
+          <w:szCs w:val="40"/>
+        </w:rPr>
+      </w:pPr>
+      <w:r>
+        <w:rPr>
+          <w:color w:val="70AD47" w:themeColor="accent6"/>
+          <w:sz w:val="40"/>
+          <w:szCs w:val="40"/>
+        </w:rPr>
+        <w:t>Write command ‘npm --watch’ or ‘npm -w’</w:t>
+      </w:r>
+    </w:p>
+    <w:p>
+      <w:pPr>
+        <w:pStyle w:val="ListParagraph"/>
+        <w:numPr>
+          <w:ilvl w:val="1"/>
+          <w:numId w:val="7"/>
+        </w:numPr>
+        <w:rPr>
+          <w:color w:val="5B9BD5" w:themeColor="accent5"/>
+          <w:sz w:val="32"/>
+          <w:szCs w:val="32"/>
+        </w:rPr>
+      </w:pPr>
+      <w:r>
+        <w:rPr>
+          <w:color w:val="5B9BD5" w:themeColor="accent5"/>
+          <w:sz w:val="32"/>
+          <w:szCs w:val="32"/>
+        </w:rPr>
+        <w:t xml:space="preserve">To </w:t>
+      </w:r>
+      <w:r>
+        <w:rPr>
+          <w:color w:val="5B9BD5" w:themeColor="accent5"/>
+          <w:sz w:val="32"/>
+          <w:szCs w:val="32"/>
+        </w:rPr>
+        <w:t xml:space="preserve">Watch TS File </w:t>
+      </w:r>
+      <w:r>
+        <w:rPr>
+          <w:color w:val="5B9BD5" w:themeColor="accent5"/>
+          <w:sz w:val="32"/>
+          <w:szCs w:val="32"/>
+        </w:rPr>
+        <w:t>to Compile for JS Automatically</w:t>
+      </w:r>
+    </w:p>
     <w:sectPr>
-      <w:headerReference w:type="even" r:id="rId6"/>
-      <w:headerReference w:type="default" r:id="rId7"/>
-      <w:footerReference w:type="even" r:id="rId8"/>
-      <w:footerReference w:type="default" r:id="rId9"/>
-      <w:headerReference w:type="first" r:id="rId10"/>
-      <w:footerReference w:type="first" r:id="rId11"/>
+      <w:headerReference w:type="default" r:id="rId9"/>
+      <w:footerReference w:type="default" r:id="rId10"/>
       <w:pgSz w:w="12240" w:h="15840"/>
       <w:pgMar w:top="1440" w:right="1440" w:bottom="1440" w:left="1440" w:header="720" w:footer="720" w:gutter="0"/>
       <w:cols w:space="720"/>
@@ -45,16 +740,6 @@
 </file>
 
 <file path=word/footer1.xml><?xml version="1.0" encoding="utf-8"?>
-<w:ftr xmlns:wpc="http://schemas.microsoft.com/office/word/2010/wordprocessingCanvas" xmlns:cx="http://schemas.microsoft.com/office/drawing/2014/chartex" xmlns:cx1="http://schemas.microsoft.com/office/drawing/2015/9/8/chartex" xmlns:cx2="http://schemas.microsoft.com/office/drawing/2015/10/21/chartex" xmlns:cx3="http://schemas.microsoft.com/office/drawing/2016/5/9/chartex" xmlns:cx4="http://schemas.microsoft.com/office/drawing/2016/5/10/chartex" xmlns:cx5="http://schemas.microsoft.com/office/drawing/2016/5/11/chartex" xmlns:cx6="http://schemas.microsoft.com/office/drawing/2016/5/12/chartex" xmlns:cx7="http://schemas.microsoft.com/office/drawing/2016/5/13/chartex" xmlns:cx8="http://schemas.microsoft.com/office/drawing/2016/5/14/chartex" xmlns:mc="http://schemas.openxmlformats.org/markup-compatibility/2006" xmlns:aink="http://schemas.microsoft.com/office/drawing/2016/ink" xmlns:am3d="http://schemas.microsoft.com/office/drawing/2017/model3d" xmlns:o="urn:schemas-microsoft-com:office:office" xmlns:oel="http://schemas.microsoft.com/office/2019/extlst" xmlns:r="http://schemas.openxmlformats.org/officeDocument/2006/relationships" xmlns:m="http://schemas.openxmlformats.org/officeDocument/2006/math" xmlns:v="urn:schemas-microsoft-com:vml" xmlns:wp14="http://schemas.microsoft.com/office/word/2010/wordprocessingDrawing" xmlns:wp="http://schemas.openxmlformats.org/drawingml/2006/wordprocessingDrawing" xmlns:w10="urn:schemas-microsoft-com:office:word" xmlns:w="http://schemas.openxmlformats.org/wordprocessingml/2006/main" xmlns:w14="http://schemas.microsoft.com/office/word/2010/wordml" xmlns:w15="http://schemas.microsoft.com/office/word/2012/wordml" xmlns:w16cex="http://schemas.microsoft.com/office/word/2018/wordml/cex" xmlns:w16cid="http://schemas.microsoft.com/office/word/2016/wordml/cid" xmlns:w16="http://schemas.microsoft.com/office/word/2018/wordml" xmlns:w16du="http://schemas.microsoft.com/office/word/2023/wordml/word16du" xmlns:w16sdtdh="http://schemas.microsoft.com/office/word/2020/wordml/sdtdatahash" xmlns:w16se="http://schemas.microsoft.com/office/word/2015/wordml/symex" xmlns:wpg="http://schemas.microsoft.com/office/word/2010/wordprocessingGroup" xmlns:wpi="http://schemas.microsoft.com/office/word/2010/wordprocessingInk" xmlns:wne="http://schemas.microsoft.com/office/word/2006/wordml" xmlns:wps="http://schemas.microsoft.com/office/word/2010/wordprocessingShape" mc:Ignorable="w14 w15 w16se w16cid w16 w16cex w16sdtdh w16du wp14">
-  <w:p>
-    <w:pPr>
-      <w:pStyle w:val="Footer"/>
-    </w:pPr>
-  </w:p>
-</w:ftr>
-</file>
-
-<file path=word/footer2.xml><?xml version="1.0" encoding="utf-8"?>
 <w:ftr xmlns:wpc="http://schemas.microsoft.com/office/word/2010/wordprocessingCanvas" xmlns:cx="http://schemas.microsoft.com/office/drawing/2014/chartex" xmlns:cx1="http://schemas.microsoft.com/office/drawing/2015/9/8/chartex" xmlns:cx2="http://schemas.microsoft.com/office/drawing/2015/10/21/chartex" xmlns:cx3="http://schemas.microsoft.com/office/drawing/2016/5/9/chartex" xmlns:cx4="http://schemas.microsoft.com/office/drawing/2016/5/10/chartex" xmlns:cx5="http://schemas.microsoft.com/office/drawing/2016/5/11/chartex" xmlns:cx6="http://schemas.microsoft.com/office/drawing/2016/5/12/chartex" xmlns:cx7="http://schemas.microsoft.com/office/drawing/2016/5/13/chartex" xmlns:cx8="http://schemas.microsoft.com/office/drawing/2016/5/14/chartex" xmlns:mc="http://schemas.openxmlformats.org/markup-compatibility/2006" xmlns:aink="http://schemas.microsoft.com/office/drawing/2016/ink" xmlns:am3d="http://schemas.microsoft.com/office/drawing/2017/model3d" xmlns:o="urn:schemas-microsoft-com:office:office" xmlns:oel="http://schemas.microsoft.com/office/2019/extlst" xmlns:r="http://schemas.openxmlformats.org/officeDocument/2006/relationships" xmlns:m="http://schemas.openxmlformats.org/officeDocument/2006/math" xmlns:v="urn:schemas-microsoft-com:vml" xmlns:wp14="http://schemas.microsoft.com/office/word/2010/wordprocessingDrawing" xmlns:wp="http://schemas.openxmlformats.org/drawingml/2006/wordprocessingDrawing" xmlns:w10="urn:schemas-microsoft-com:office:word" xmlns:w="http://schemas.openxmlformats.org/wordprocessingml/2006/main" xmlns:w14="http://schemas.microsoft.com/office/word/2010/wordml" xmlns:w15="http://schemas.microsoft.com/office/word/2012/wordml" xmlns:w16cex="http://schemas.microsoft.com/office/word/2018/wordml/cex" xmlns:w16cid="http://schemas.microsoft.com/office/word/2016/wordml/cid" xmlns:w16="http://schemas.microsoft.com/office/word/2018/wordml" xmlns:w16du="http://schemas.microsoft.com/office/word/2023/wordml/word16du" xmlns:w16sdtdh="http://schemas.microsoft.com/office/word/2020/wordml/sdtdatahash" xmlns:w16se="http://schemas.microsoft.com/office/word/2015/wordml/symex" xmlns:wpg="http://schemas.microsoft.com/office/word/2010/wordprocessingGroup" xmlns:wpi="http://schemas.microsoft.com/office/word/2010/wordprocessingInk" xmlns:wne="http://schemas.microsoft.com/office/word/2006/wordml" xmlns:wps="http://schemas.microsoft.com/office/word/2010/wordprocessingShape" mc:Ignorable="w14 w15 w16se w16cid w16 w16cex w16sdtdh w16du wp14">
   <w:p>
     <w:pPr>
@@ -893,16 +1578,6 @@
 </w:ftr>
 </file>
 
-<file path=word/footer3.xml><?xml version="1.0" encoding="utf-8"?>
-<w:ftr xmlns:wpc="http://schemas.microsoft.com/office/word/2010/wordprocessingCanvas" xmlns:cx="http://schemas.microsoft.com/office/drawing/2014/chartex" xmlns:cx1="http://schemas.microsoft.com/office/drawing/2015/9/8/chartex" xmlns:cx2="http://schemas.microsoft.com/office/drawing/2015/10/21/chartex" xmlns:cx3="http://schemas.microsoft.com/office/drawing/2016/5/9/chartex" xmlns:cx4="http://schemas.microsoft.com/office/drawing/2016/5/10/chartex" xmlns:cx5="http://schemas.microsoft.com/office/drawing/2016/5/11/chartex" xmlns:cx6="http://schemas.microsoft.com/office/drawing/2016/5/12/chartex" xmlns:cx7="http://schemas.microsoft.com/office/drawing/2016/5/13/chartex" xmlns:cx8="http://schemas.microsoft.com/office/drawing/2016/5/14/chartex" xmlns:mc="http://schemas.openxmlformats.org/markup-compatibility/2006" xmlns:aink="http://schemas.microsoft.com/office/drawing/2016/ink" xmlns:am3d="http://schemas.microsoft.com/office/drawing/2017/model3d" xmlns:o="urn:schemas-microsoft-com:office:office" xmlns:oel="http://schemas.microsoft.com/office/2019/extlst" xmlns:r="http://schemas.openxmlformats.org/officeDocument/2006/relationships" xmlns:m="http://schemas.openxmlformats.org/officeDocument/2006/math" xmlns:v="urn:schemas-microsoft-com:vml" xmlns:wp14="http://schemas.microsoft.com/office/word/2010/wordprocessingDrawing" xmlns:wp="http://schemas.openxmlformats.org/drawingml/2006/wordprocessingDrawing" xmlns:w10="urn:schemas-microsoft-com:office:word" xmlns:w="http://schemas.openxmlformats.org/wordprocessingml/2006/main" xmlns:w14="http://schemas.microsoft.com/office/word/2010/wordml" xmlns:w15="http://schemas.microsoft.com/office/word/2012/wordml" xmlns:w16cex="http://schemas.microsoft.com/office/word/2018/wordml/cex" xmlns:w16cid="http://schemas.microsoft.com/office/word/2016/wordml/cid" xmlns:w16="http://schemas.microsoft.com/office/word/2018/wordml" xmlns:w16du="http://schemas.microsoft.com/office/word/2023/wordml/word16du" xmlns:w16sdtdh="http://schemas.microsoft.com/office/word/2020/wordml/sdtdatahash" xmlns:w16se="http://schemas.microsoft.com/office/word/2015/wordml/symex" xmlns:wpg="http://schemas.microsoft.com/office/word/2010/wordprocessingGroup" xmlns:wpi="http://schemas.microsoft.com/office/word/2010/wordprocessingInk" xmlns:wne="http://schemas.microsoft.com/office/word/2006/wordml" xmlns:wps="http://schemas.microsoft.com/office/word/2010/wordprocessingShape" mc:Ignorable="w14 w15 w16se w16cid w16 w16cex w16sdtdh w16du wp14">
-  <w:p>
-    <w:pPr>
-      <w:pStyle w:val="Footer"/>
-    </w:pPr>
-  </w:p>
-</w:ftr>
-</file>
-
 <file path=word/footnotes.xml><?xml version="1.0" encoding="utf-8"?>
 <w:footnotes xmlns:wpc="http://schemas.microsoft.com/office/word/2010/wordprocessingCanvas" xmlns:cx="http://schemas.microsoft.com/office/drawing/2014/chartex" xmlns:cx1="http://schemas.microsoft.com/office/drawing/2015/9/8/chartex" xmlns:cx2="http://schemas.microsoft.com/office/drawing/2015/10/21/chartex" xmlns:cx3="http://schemas.microsoft.com/office/drawing/2016/5/9/chartex" xmlns:cx4="http://schemas.microsoft.com/office/drawing/2016/5/10/chartex" xmlns:cx5="http://schemas.microsoft.com/office/drawing/2016/5/11/chartex" xmlns:cx6="http://schemas.microsoft.com/office/drawing/2016/5/12/chartex" xmlns:cx7="http://schemas.microsoft.com/office/drawing/2016/5/13/chartex" xmlns:cx8="http://schemas.microsoft.com/office/drawing/2016/5/14/chartex" xmlns:mc="http://schemas.openxmlformats.org/markup-compatibility/2006" xmlns:aink="http://schemas.microsoft.com/office/drawing/2016/ink" xmlns:am3d="http://schemas.microsoft.com/office/drawing/2017/model3d" xmlns:o="urn:schemas-microsoft-com:office:office" xmlns:oel="http://schemas.microsoft.com/office/2019/extlst" xmlns:r="http://schemas.openxmlformats.org/officeDocument/2006/relationships" xmlns:m="http://schemas.openxmlformats.org/officeDocument/2006/math" xmlns:v="urn:schemas-microsoft-com:vml" xmlns:wp14="http://schemas.microsoft.com/office/word/2010/wordprocessingDrawing" xmlns:wp="http://schemas.openxmlformats.org/drawingml/2006/wordprocessingDrawing" xmlns:w10="urn:schemas-microsoft-com:office:word" xmlns:w="http://schemas.openxmlformats.org/wordprocessingml/2006/main" xmlns:w14="http://schemas.microsoft.com/office/word/2010/wordml" xmlns:w15="http://schemas.microsoft.com/office/word/2012/wordml" xmlns:w16cex="http://schemas.microsoft.com/office/word/2018/wordml/cex" xmlns:w16cid="http://schemas.microsoft.com/office/word/2016/wordml/cid" xmlns:w16="http://schemas.microsoft.com/office/word/2018/wordml" xmlns:w16du="http://schemas.microsoft.com/office/word/2023/wordml/word16du" xmlns:w16sdtdh="http://schemas.microsoft.com/office/word/2020/wordml/sdtdatahash" xmlns:w16se="http://schemas.microsoft.com/office/word/2015/wordml/symex" xmlns:wpg="http://schemas.microsoft.com/office/word/2010/wordprocessingGroup" xmlns:wpi="http://schemas.microsoft.com/office/word/2010/wordprocessingInk" xmlns:wne="http://schemas.microsoft.com/office/word/2006/wordml" xmlns:wps="http://schemas.microsoft.com/office/word/2010/wordprocessingShape" mc:Ignorable="w14 w15 w16se w16cid w16 w16cex w16sdtdh w16du wp14">
   <w:footnote w:type="separator" w:id="-1">
@@ -929,16 +1604,6 @@
 </file>
 
 <file path=word/header1.xml><?xml version="1.0" encoding="utf-8"?>
-<w:hdr xmlns:wpc="http://schemas.microsoft.com/office/word/2010/wordprocessingCanvas" xmlns:cx="http://schemas.microsoft.com/office/drawing/2014/chartex" xmlns:cx1="http://schemas.microsoft.com/office/drawing/2015/9/8/chartex" xmlns:cx2="http://schemas.microsoft.com/office/drawing/2015/10/21/chartex" xmlns:cx3="http://schemas.microsoft.com/office/drawing/2016/5/9/chartex" xmlns:cx4="http://schemas.microsoft.com/office/drawing/2016/5/10/chartex" xmlns:cx5="http://schemas.microsoft.com/office/drawing/2016/5/11/chartex" xmlns:cx6="http://schemas.microsoft.com/office/drawing/2016/5/12/chartex" xmlns:cx7="http://schemas.microsoft.com/office/drawing/2016/5/13/chartex" xmlns:cx8="http://schemas.microsoft.com/office/drawing/2016/5/14/chartex" xmlns:mc="http://schemas.openxmlformats.org/markup-compatibility/2006" xmlns:aink="http://schemas.microsoft.com/office/drawing/2016/ink" xmlns:am3d="http://schemas.microsoft.com/office/drawing/2017/model3d" xmlns:o="urn:schemas-microsoft-com:office:office" xmlns:oel="http://schemas.microsoft.com/office/2019/extlst" xmlns:r="http://schemas.openxmlformats.org/officeDocument/2006/relationships" xmlns:m="http://schemas.openxmlformats.org/officeDocument/2006/math" xmlns:v="urn:schemas-microsoft-com:vml" xmlns:wp14="http://schemas.microsoft.com/office/word/2010/wordprocessingDrawing" xmlns:wp="http://schemas.openxmlformats.org/drawingml/2006/wordprocessingDrawing" xmlns:w10="urn:schemas-microsoft-com:office:word" xmlns:w="http://schemas.openxmlformats.org/wordprocessingml/2006/main" xmlns:w14="http://schemas.microsoft.com/office/word/2010/wordml" xmlns:w15="http://schemas.microsoft.com/office/word/2012/wordml" xmlns:w16cex="http://schemas.microsoft.com/office/word/2018/wordml/cex" xmlns:w16cid="http://schemas.microsoft.com/office/word/2016/wordml/cid" xmlns:w16="http://schemas.microsoft.com/office/word/2018/wordml" xmlns:w16du="http://schemas.microsoft.com/office/word/2023/wordml/word16du" xmlns:w16sdtdh="http://schemas.microsoft.com/office/word/2020/wordml/sdtdatahash" xmlns:w16se="http://schemas.microsoft.com/office/word/2015/wordml/symex" xmlns:wpg="http://schemas.microsoft.com/office/word/2010/wordprocessingGroup" xmlns:wpi="http://schemas.microsoft.com/office/word/2010/wordprocessingInk" xmlns:wne="http://schemas.microsoft.com/office/word/2006/wordml" xmlns:wps="http://schemas.microsoft.com/office/word/2010/wordprocessingShape" mc:Ignorable="w14 w15 w16se w16cid w16 w16cex w16sdtdh w16du wp14">
-  <w:p>
-    <w:pPr>
-      <w:pStyle w:val="Header"/>
-    </w:pPr>
-  </w:p>
-</w:hdr>
-</file>
-
-<file path=word/header2.xml><?xml version="1.0" encoding="utf-8"?>
 <w:hdr xmlns:wpc="http://schemas.microsoft.com/office/word/2010/wordprocessingCanvas" xmlns:cx="http://schemas.microsoft.com/office/drawing/2014/chartex" xmlns:cx1="http://schemas.microsoft.com/office/drawing/2015/9/8/chartex" xmlns:cx2="http://schemas.microsoft.com/office/drawing/2015/10/21/chartex" xmlns:cx3="http://schemas.microsoft.com/office/drawing/2016/5/9/chartex" xmlns:cx4="http://schemas.microsoft.com/office/drawing/2016/5/10/chartex" xmlns:cx5="http://schemas.microsoft.com/office/drawing/2016/5/11/chartex" xmlns:cx6="http://schemas.microsoft.com/office/drawing/2016/5/12/chartex" xmlns:cx7="http://schemas.microsoft.com/office/drawing/2016/5/13/chartex" xmlns:cx8="http://schemas.microsoft.com/office/drawing/2016/5/14/chartex" xmlns:mc="http://schemas.openxmlformats.org/markup-compatibility/2006" xmlns:aink="http://schemas.microsoft.com/office/drawing/2016/ink" xmlns:am3d="http://schemas.microsoft.com/office/drawing/2017/model3d" xmlns:o="urn:schemas-microsoft-com:office:office" xmlns:oel="http://schemas.microsoft.com/office/2019/extlst" xmlns:r="http://schemas.openxmlformats.org/officeDocument/2006/relationships" xmlns:m="http://schemas.openxmlformats.org/officeDocument/2006/math" xmlns:v="urn:schemas-microsoft-com:vml" xmlns:wp14="http://schemas.microsoft.com/office/word/2010/wordprocessingDrawing" xmlns:wp="http://schemas.openxmlformats.org/drawingml/2006/wordprocessingDrawing" xmlns:w10="urn:schemas-microsoft-com:office:word" xmlns:w="http://schemas.openxmlformats.org/wordprocessingml/2006/main" xmlns:w14="http://schemas.microsoft.com/office/word/2010/wordml" xmlns:w15="http://schemas.microsoft.com/office/word/2012/wordml" xmlns:w16cex="http://schemas.microsoft.com/office/word/2018/wordml/cex" xmlns:w16cid="http://schemas.microsoft.com/office/word/2016/wordml/cid" xmlns:w16="http://schemas.microsoft.com/office/word/2018/wordml" xmlns:w16du="http://schemas.microsoft.com/office/word/2023/wordml/word16du" xmlns:w16sdtdh="http://schemas.microsoft.com/office/word/2020/wordml/sdtdatahash" xmlns:w16se="http://schemas.microsoft.com/office/word/2015/wordml/symex" xmlns:wpg="http://schemas.microsoft.com/office/word/2010/wordprocessingGroup" xmlns:wpi="http://schemas.microsoft.com/office/word/2010/wordprocessingInk" xmlns:wne="http://schemas.microsoft.com/office/word/2006/wordml" xmlns:wps="http://schemas.microsoft.com/office/word/2010/wordprocessingShape" mc:Ignorable="w14 w15 w16se w16cid w16 w16cex w16sdtdh w16du wp14">
   <w:sdt>
     <w:sdtPr>
@@ -1032,7 +1697,14 @@
             <w:color w:val="7F7F7F" w:themeColor="background1" w:themeShade="7F"/>
             <w:spacing w:val="60"/>
           </w:rPr>
-          <w:t>HTMLNOTES</w:t>
+          <w:t xml:space="preserve">TYPESCRIPT </w:t>
+        </w:r>
+        <w:r>
+          <w:rPr>
+            <w:color w:val="7F7F7F" w:themeColor="background1" w:themeShade="7F"/>
+            <w:spacing w:val="60"/>
+          </w:rPr>
+          <w:t>NOTES</w:t>
         </w:r>
       </w:p>
       <w:p>
@@ -1052,14 +1724,942 @@
 </w:hdr>
 </file>
 
-<file path=word/header3.xml><?xml version="1.0" encoding="utf-8"?>
-<w:hdr xmlns:wpc="http://schemas.microsoft.com/office/word/2010/wordprocessingCanvas" xmlns:cx="http://schemas.microsoft.com/office/drawing/2014/chartex" xmlns:cx1="http://schemas.microsoft.com/office/drawing/2015/9/8/chartex" xmlns:cx2="http://schemas.microsoft.com/office/drawing/2015/10/21/chartex" xmlns:cx3="http://schemas.microsoft.com/office/drawing/2016/5/9/chartex" xmlns:cx4="http://schemas.microsoft.com/office/drawing/2016/5/10/chartex" xmlns:cx5="http://schemas.microsoft.com/office/drawing/2016/5/11/chartex" xmlns:cx6="http://schemas.microsoft.com/office/drawing/2016/5/12/chartex" xmlns:cx7="http://schemas.microsoft.com/office/drawing/2016/5/13/chartex" xmlns:cx8="http://schemas.microsoft.com/office/drawing/2016/5/14/chartex" xmlns:mc="http://schemas.openxmlformats.org/markup-compatibility/2006" xmlns:aink="http://schemas.microsoft.com/office/drawing/2016/ink" xmlns:am3d="http://schemas.microsoft.com/office/drawing/2017/model3d" xmlns:o="urn:schemas-microsoft-com:office:office" xmlns:oel="http://schemas.microsoft.com/office/2019/extlst" xmlns:r="http://schemas.openxmlformats.org/officeDocument/2006/relationships" xmlns:m="http://schemas.openxmlformats.org/officeDocument/2006/math" xmlns:v="urn:schemas-microsoft-com:vml" xmlns:wp14="http://schemas.microsoft.com/office/word/2010/wordprocessingDrawing" xmlns:wp="http://schemas.openxmlformats.org/drawingml/2006/wordprocessingDrawing" xmlns:w10="urn:schemas-microsoft-com:office:word" xmlns:w="http://schemas.openxmlformats.org/wordprocessingml/2006/main" xmlns:w14="http://schemas.microsoft.com/office/word/2010/wordml" xmlns:w15="http://schemas.microsoft.com/office/word/2012/wordml" xmlns:w16cex="http://schemas.microsoft.com/office/word/2018/wordml/cex" xmlns:w16cid="http://schemas.microsoft.com/office/word/2016/wordml/cid" xmlns:w16="http://schemas.microsoft.com/office/word/2018/wordml" xmlns:w16du="http://schemas.microsoft.com/office/word/2023/wordml/word16du" xmlns:w16sdtdh="http://schemas.microsoft.com/office/word/2020/wordml/sdtdatahash" xmlns:w16se="http://schemas.microsoft.com/office/word/2015/wordml/symex" xmlns:wpg="http://schemas.microsoft.com/office/word/2010/wordprocessingGroup" xmlns:wpi="http://schemas.microsoft.com/office/word/2010/wordprocessingInk" xmlns:wne="http://schemas.microsoft.com/office/word/2006/wordml" xmlns:wps="http://schemas.microsoft.com/office/word/2010/wordprocessingShape" mc:Ignorable="w14 w15 w16se w16cid w16 w16cex w16sdtdh w16du wp14">
-  <w:p>
-    <w:pPr>
-      <w:pStyle w:val="Header"/>
-    </w:pPr>
-  </w:p>
-</w:hdr>
+<file path=word/numbering.xml><?xml version="1.0" encoding="utf-8"?>
+<w:numbering xmlns:wpc="http://schemas.microsoft.com/office/word/2010/wordprocessingCanvas" xmlns:cx="http://schemas.microsoft.com/office/drawing/2014/chartex" xmlns:cx1="http://schemas.microsoft.com/office/drawing/2015/9/8/chartex" xmlns:cx2="http://schemas.microsoft.com/office/drawing/2015/10/21/chartex" xmlns:cx3="http://schemas.microsoft.com/office/drawing/2016/5/9/chartex" xmlns:cx4="http://schemas.microsoft.com/office/drawing/2016/5/10/chartex" xmlns:cx5="http://schemas.microsoft.com/office/drawing/2016/5/11/chartex" xmlns:cx6="http://schemas.microsoft.com/office/drawing/2016/5/12/chartex" xmlns:cx7="http://schemas.microsoft.com/office/drawing/2016/5/13/chartex" xmlns:cx8="http://schemas.microsoft.com/office/drawing/2016/5/14/chartex" xmlns:mc="http://schemas.openxmlformats.org/markup-compatibility/2006" xmlns:aink="http://schemas.microsoft.com/office/drawing/2016/ink" xmlns:am3d="http://schemas.microsoft.com/office/drawing/2017/model3d" xmlns:o="urn:schemas-microsoft-com:office:office" xmlns:oel="http://schemas.microsoft.com/office/2019/extlst" xmlns:r="http://schemas.openxmlformats.org/officeDocument/2006/relationships" xmlns:m="http://schemas.openxmlformats.org/officeDocument/2006/math" xmlns:v="urn:schemas-microsoft-com:vml" xmlns:wp14="http://schemas.microsoft.com/office/word/2010/wordprocessingDrawing" xmlns:wp="http://schemas.openxmlformats.org/drawingml/2006/wordprocessingDrawing" xmlns:w10="urn:schemas-microsoft-com:office:word" xmlns:w="http://schemas.openxmlformats.org/wordprocessingml/2006/main" xmlns:w14="http://schemas.microsoft.com/office/word/2010/wordml" xmlns:w15="http://schemas.microsoft.com/office/word/2012/wordml" xmlns:w16cex="http://schemas.microsoft.com/office/word/2018/wordml/cex" xmlns:w16cid="http://schemas.microsoft.com/office/word/2016/wordml/cid" xmlns:w16="http://schemas.microsoft.com/office/word/2018/wordml" xmlns:w16du="http://schemas.microsoft.com/office/word/2023/wordml/word16du" xmlns:w16sdtdh="http://schemas.microsoft.com/office/word/2020/wordml/sdtdatahash" xmlns:w16se="http://schemas.microsoft.com/office/word/2015/wordml/symex" xmlns:wpg="http://schemas.microsoft.com/office/word/2010/wordprocessingGroup" xmlns:wpi="http://schemas.microsoft.com/office/word/2010/wordprocessingInk" xmlns:wne="http://schemas.microsoft.com/office/word/2006/wordml" xmlns:wps="http://schemas.microsoft.com/office/word/2010/wordprocessingShape" mc:Ignorable="w14 w15 w16se w16cid w16 w16cex w16sdtdh w16du wp14">
+  <w:abstractNum w:abstractNumId="0" w15:restartNumberingAfterBreak="0">
+    <w:nsid w:val="092504C5"/>
+    <w:multiLevelType w:val="multilevel"/>
+    <w:tmpl w:val="FC84063A"/>
+    <w:lvl w:ilvl="0">
+      <w:start w:val="1"/>
+      <w:numFmt w:val="bullet"/>
+      <w:lvlText w:val=""/>
+      <w:lvlJc w:val="left"/>
+      <w:pPr>
+        <w:ind w:left="360" w:hanging="360"/>
+      </w:pPr>
+      <w:rPr>
+        <w:rFonts w:ascii="Wingdings" w:hAnsi="Wingdings" w:cs="Times New Roman" w:hint="default"/>
+        <w:sz w:val="36"/>
+        <w:szCs w:val="36"/>
+      </w:rPr>
+    </w:lvl>
+    <w:lvl w:ilvl="1">
+      <w:start w:val="1"/>
+      <w:numFmt w:val="bullet"/>
+      <w:lvlText w:val=""/>
+      <w:lvlJc w:val="left"/>
+      <w:pPr>
+        <w:ind w:left="720" w:hanging="360"/>
+      </w:pPr>
+      <w:rPr>
+        <w:rFonts w:ascii="Wingdings" w:hAnsi="Wingdings" w:cs="Times New Roman" w:hint="default"/>
+      </w:rPr>
+    </w:lvl>
+    <w:lvl w:ilvl="2">
+      <w:start w:val="1"/>
+      <w:numFmt w:val="bullet"/>
+      <w:lvlText w:val=""/>
+      <w:lvlJc w:val="left"/>
+      <w:pPr>
+        <w:ind w:left="1080" w:hanging="360"/>
+      </w:pPr>
+      <w:rPr>
+        <w:rFonts w:ascii="Wingdings" w:hAnsi="Wingdings" w:cs="Times New Roman" w:hint="default"/>
+      </w:rPr>
+    </w:lvl>
+    <w:lvl w:ilvl="3">
+      <w:start w:val="1"/>
+      <w:numFmt w:val="bullet"/>
+      <w:lvlText w:val=""/>
+      <w:lvlJc w:val="left"/>
+      <w:pPr>
+        <w:ind w:left="1440" w:hanging="360"/>
+      </w:pPr>
+      <w:rPr>
+        <w:rFonts w:ascii="Symbol" w:hAnsi="Symbol" w:hint="default"/>
+      </w:rPr>
+    </w:lvl>
+    <w:lvl w:ilvl="4">
+      <w:start w:val="1"/>
+      <w:numFmt w:val="bullet"/>
+      <w:lvlText w:val=""/>
+      <w:lvlJc w:val="left"/>
+      <w:pPr>
+        <w:ind w:left="1800" w:hanging="360"/>
+      </w:pPr>
+      <w:rPr>
+        <w:rFonts w:ascii="Symbol" w:hAnsi="Symbol" w:hint="default"/>
+      </w:rPr>
+    </w:lvl>
+    <w:lvl w:ilvl="5">
+      <w:start w:val="1"/>
+      <w:numFmt w:val="bullet"/>
+      <w:lvlText w:val=""/>
+      <w:lvlJc w:val="left"/>
+      <w:pPr>
+        <w:ind w:left="2160" w:hanging="360"/>
+      </w:pPr>
+      <w:rPr>
+        <w:rFonts w:ascii="Wingdings" w:hAnsi="Wingdings" w:hint="default"/>
+      </w:rPr>
+    </w:lvl>
+    <w:lvl w:ilvl="6">
+      <w:start w:val="1"/>
+      <w:numFmt w:val="bullet"/>
+      <w:lvlText w:val=""/>
+      <w:lvlJc w:val="left"/>
+      <w:pPr>
+        <w:ind w:left="2520" w:hanging="360"/>
+      </w:pPr>
+      <w:rPr>
+        <w:rFonts w:ascii="Wingdings" w:hAnsi="Wingdings" w:hint="default"/>
+      </w:rPr>
+    </w:lvl>
+    <w:lvl w:ilvl="7">
+      <w:start w:val="1"/>
+      <w:numFmt w:val="bullet"/>
+      <w:lvlText w:val=""/>
+      <w:lvlJc w:val="left"/>
+      <w:pPr>
+        <w:ind w:left="2880" w:hanging="360"/>
+      </w:pPr>
+      <w:rPr>
+        <w:rFonts w:ascii="Symbol" w:hAnsi="Symbol" w:hint="default"/>
+      </w:rPr>
+    </w:lvl>
+    <w:lvl w:ilvl="8">
+      <w:start w:val="1"/>
+      <w:numFmt w:val="bullet"/>
+      <w:lvlText w:val=""/>
+      <w:lvlJc w:val="left"/>
+      <w:pPr>
+        <w:ind w:left="3240" w:hanging="360"/>
+      </w:pPr>
+      <w:rPr>
+        <w:rFonts w:ascii="Symbol" w:hAnsi="Symbol" w:hint="default"/>
+      </w:rPr>
+    </w:lvl>
+  </w:abstractNum>
+  <w:abstractNum w:abstractNumId="1" w15:restartNumberingAfterBreak="0">
+    <w:nsid w:val="0A4C4133"/>
+    <w:multiLevelType w:val="hybridMultilevel"/>
+    <w:tmpl w:val="29A871A4"/>
+    <w:lvl w:ilvl="0" w:tplc="0409000B">
+      <w:start w:val="1"/>
+      <w:numFmt w:val="bullet"/>
+      <w:lvlText w:val=""/>
+      <w:lvlJc w:val="left"/>
+      <w:pPr>
+        <w:ind w:left="360" w:hanging="360"/>
+      </w:pPr>
+      <w:rPr>
+        <w:rFonts w:ascii="Wingdings" w:hAnsi="Wingdings" w:hint="default"/>
+      </w:rPr>
+    </w:lvl>
+    <w:lvl w:ilvl="1" w:tplc="04090003">
+      <w:start w:val="1"/>
+      <w:numFmt w:val="bullet"/>
+      <w:lvlText w:val="o"/>
+      <w:lvlJc w:val="left"/>
+      <w:pPr>
+        <w:ind w:left="900" w:hanging="360"/>
+      </w:pPr>
+      <w:rPr>
+        <w:rFonts w:ascii="Courier New" w:hAnsi="Courier New" w:cs="Courier New" w:hint="default"/>
+      </w:rPr>
+    </w:lvl>
+    <w:lvl w:ilvl="2" w:tplc="04090005">
+      <w:start w:val="1"/>
+      <w:numFmt w:val="bullet"/>
+      <w:lvlText w:val=""/>
+      <w:lvlJc w:val="left"/>
+      <w:pPr>
+        <w:ind w:left="1800" w:hanging="360"/>
+      </w:pPr>
+      <w:rPr>
+        <w:rFonts w:ascii="Wingdings" w:hAnsi="Wingdings" w:hint="default"/>
+      </w:rPr>
+    </w:lvl>
+    <w:lvl w:ilvl="3" w:tplc="04090001" w:tentative="1">
+      <w:start w:val="1"/>
+      <w:numFmt w:val="bullet"/>
+      <w:lvlText w:val=""/>
+      <w:lvlJc w:val="left"/>
+      <w:pPr>
+        <w:ind w:left="2520" w:hanging="360"/>
+      </w:pPr>
+      <w:rPr>
+        <w:rFonts w:ascii="Symbol" w:hAnsi="Symbol" w:hint="default"/>
+      </w:rPr>
+    </w:lvl>
+    <w:lvl w:ilvl="4" w:tplc="04090003" w:tentative="1">
+      <w:start w:val="1"/>
+      <w:numFmt w:val="bullet"/>
+      <w:lvlText w:val="o"/>
+      <w:lvlJc w:val="left"/>
+      <w:pPr>
+        <w:ind w:left="3240" w:hanging="360"/>
+      </w:pPr>
+      <w:rPr>
+        <w:rFonts w:ascii="Courier New" w:hAnsi="Courier New" w:cs="Courier New" w:hint="default"/>
+      </w:rPr>
+    </w:lvl>
+    <w:lvl w:ilvl="5" w:tplc="04090005" w:tentative="1">
+      <w:start w:val="1"/>
+      <w:numFmt w:val="bullet"/>
+      <w:lvlText w:val=""/>
+      <w:lvlJc w:val="left"/>
+      <w:pPr>
+        <w:ind w:left="3960" w:hanging="360"/>
+      </w:pPr>
+      <w:rPr>
+        <w:rFonts w:ascii="Wingdings" w:hAnsi="Wingdings" w:hint="default"/>
+      </w:rPr>
+    </w:lvl>
+    <w:lvl w:ilvl="6" w:tplc="04090001" w:tentative="1">
+      <w:start w:val="1"/>
+      <w:numFmt w:val="bullet"/>
+      <w:lvlText w:val=""/>
+      <w:lvlJc w:val="left"/>
+      <w:pPr>
+        <w:ind w:left="4680" w:hanging="360"/>
+      </w:pPr>
+      <w:rPr>
+        <w:rFonts w:ascii="Symbol" w:hAnsi="Symbol" w:hint="default"/>
+      </w:rPr>
+    </w:lvl>
+    <w:lvl w:ilvl="7" w:tplc="04090003" w:tentative="1">
+      <w:start w:val="1"/>
+      <w:numFmt w:val="bullet"/>
+      <w:lvlText w:val="o"/>
+      <w:lvlJc w:val="left"/>
+      <w:pPr>
+        <w:ind w:left="5400" w:hanging="360"/>
+      </w:pPr>
+      <w:rPr>
+        <w:rFonts w:ascii="Courier New" w:hAnsi="Courier New" w:cs="Courier New" w:hint="default"/>
+      </w:rPr>
+    </w:lvl>
+    <w:lvl w:ilvl="8" w:tplc="04090005" w:tentative="1">
+      <w:start w:val="1"/>
+      <w:numFmt w:val="bullet"/>
+      <w:lvlText w:val=""/>
+      <w:lvlJc w:val="left"/>
+      <w:pPr>
+        <w:ind w:left="6120" w:hanging="360"/>
+      </w:pPr>
+      <w:rPr>
+        <w:rFonts w:ascii="Wingdings" w:hAnsi="Wingdings" w:hint="default"/>
+      </w:rPr>
+    </w:lvl>
+  </w:abstractNum>
+  <w:abstractNum w:abstractNumId="2" w15:restartNumberingAfterBreak="0">
+    <w:nsid w:val="1ED32949"/>
+    <w:multiLevelType w:val="hybridMultilevel"/>
+    <w:tmpl w:val="2EE8CCEA"/>
+    <w:lvl w:ilvl="0" w:tplc="04090001">
+      <w:start w:val="1"/>
+      <w:numFmt w:val="bullet"/>
+      <w:lvlText w:val=""/>
+      <w:lvlJc w:val="left"/>
+      <w:pPr>
+        <w:ind w:left="1080" w:hanging="360"/>
+      </w:pPr>
+      <w:rPr>
+        <w:rFonts w:ascii="Symbol" w:hAnsi="Symbol" w:hint="default"/>
+      </w:rPr>
+    </w:lvl>
+    <w:lvl w:ilvl="1" w:tplc="04090003">
+      <w:start w:val="1"/>
+      <w:numFmt w:val="bullet"/>
+      <w:lvlText w:val="o"/>
+      <w:lvlJc w:val="left"/>
+      <w:pPr>
+        <w:ind w:left="1800" w:hanging="360"/>
+      </w:pPr>
+      <w:rPr>
+        <w:rFonts w:ascii="Courier New" w:hAnsi="Courier New" w:cs="Courier New" w:hint="default"/>
+      </w:rPr>
+    </w:lvl>
+    <w:lvl w:ilvl="2" w:tplc="04090005">
+      <w:start w:val="1"/>
+      <w:numFmt w:val="bullet"/>
+      <w:lvlText w:val=""/>
+      <w:lvlJc w:val="left"/>
+      <w:pPr>
+        <w:ind w:left="2520" w:hanging="360"/>
+      </w:pPr>
+      <w:rPr>
+        <w:rFonts w:ascii="Wingdings" w:hAnsi="Wingdings" w:hint="default"/>
+      </w:rPr>
+    </w:lvl>
+    <w:lvl w:ilvl="3" w:tplc="04090001">
+      <w:start w:val="1"/>
+      <w:numFmt w:val="bullet"/>
+      <w:lvlText w:val=""/>
+      <w:lvlJc w:val="left"/>
+      <w:pPr>
+        <w:ind w:left="3240" w:hanging="360"/>
+      </w:pPr>
+      <w:rPr>
+        <w:rFonts w:ascii="Symbol" w:hAnsi="Symbol" w:hint="default"/>
+      </w:rPr>
+    </w:lvl>
+    <w:lvl w:ilvl="4" w:tplc="04090003" w:tentative="1">
+      <w:start w:val="1"/>
+      <w:numFmt w:val="bullet"/>
+      <w:lvlText w:val="o"/>
+      <w:lvlJc w:val="left"/>
+      <w:pPr>
+        <w:ind w:left="3960" w:hanging="360"/>
+      </w:pPr>
+      <w:rPr>
+        <w:rFonts w:ascii="Courier New" w:hAnsi="Courier New" w:cs="Courier New" w:hint="default"/>
+      </w:rPr>
+    </w:lvl>
+    <w:lvl w:ilvl="5" w:tplc="04090005" w:tentative="1">
+      <w:start w:val="1"/>
+      <w:numFmt w:val="bullet"/>
+      <w:lvlText w:val=""/>
+      <w:lvlJc w:val="left"/>
+      <w:pPr>
+        <w:ind w:left="4680" w:hanging="360"/>
+      </w:pPr>
+      <w:rPr>
+        <w:rFonts w:ascii="Wingdings" w:hAnsi="Wingdings" w:hint="default"/>
+      </w:rPr>
+    </w:lvl>
+    <w:lvl w:ilvl="6" w:tplc="04090001" w:tentative="1">
+      <w:start w:val="1"/>
+      <w:numFmt w:val="bullet"/>
+      <w:lvlText w:val=""/>
+      <w:lvlJc w:val="left"/>
+      <w:pPr>
+        <w:ind w:left="5400" w:hanging="360"/>
+      </w:pPr>
+      <w:rPr>
+        <w:rFonts w:ascii="Symbol" w:hAnsi="Symbol" w:hint="default"/>
+      </w:rPr>
+    </w:lvl>
+    <w:lvl w:ilvl="7" w:tplc="04090003" w:tentative="1">
+      <w:start w:val="1"/>
+      <w:numFmt w:val="bullet"/>
+      <w:lvlText w:val="o"/>
+      <w:lvlJc w:val="left"/>
+      <w:pPr>
+        <w:ind w:left="6120" w:hanging="360"/>
+      </w:pPr>
+      <w:rPr>
+        <w:rFonts w:ascii="Courier New" w:hAnsi="Courier New" w:cs="Courier New" w:hint="default"/>
+      </w:rPr>
+    </w:lvl>
+    <w:lvl w:ilvl="8" w:tplc="04090005" w:tentative="1">
+      <w:start w:val="1"/>
+      <w:numFmt w:val="bullet"/>
+      <w:lvlText w:val=""/>
+      <w:lvlJc w:val="left"/>
+      <w:pPr>
+        <w:ind w:left="6840" w:hanging="360"/>
+      </w:pPr>
+      <w:rPr>
+        <w:rFonts w:ascii="Wingdings" w:hAnsi="Wingdings" w:hint="default"/>
+      </w:rPr>
+    </w:lvl>
+  </w:abstractNum>
+  <w:abstractNum w:abstractNumId="3" w15:restartNumberingAfterBreak="0">
+    <w:nsid w:val="1F356BC7"/>
+    <w:multiLevelType w:val="multilevel"/>
+    <w:tmpl w:val="82A0C780"/>
+    <w:lvl w:ilvl="0">
+      <w:start w:val="1"/>
+      <w:numFmt w:val="bullet"/>
+      <w:lvlText w:val=""/>
+      <w:lvlJc w:val="left"/>
+      <w:pPr>
+        <w:ind w:left="360" w:hanging="360"/>
+      </w:pPr>
+      <w:rPr>
+        <w:rFonts w:ascii="Wingdings" w:hAnsi="Wingdings" w:cs="Times New Roman" w:hint="default"/>
+      </w:rPr>
+    </w:lvl>
+    <w:lvl w:ilvl="1">
+      <w:start w:val="1"/>
+      <w:numFmt w:val="bullet"/>
+      <w:lvlText w:val=""/>
+      <w:lvlJc w:val="left"/>
+      <w:pPr>
+        <w:ind w:left="720" w:hanging="360"/>
+      </w:pPr>
+      <w:rPr>
+        <w:rFonts w:ascii="Wingdings" w:hAnsi="Wingdings" w:cs="Times New Roman" w:hint="default"/>
+      </w:rPr>
+    </w:lvl>
+    <w:lvl w:ilvl="2">
+      <w:start w:val="1"/>
+      <w:numFmt w:val="bullet"/>
+      <w:lvlText w:val=""/>
+      <w:lvlJc w:val="left"/>
+      <w:pPr>
+        <w:ind w:left="1080" w:hanging="360"/>
+      </w:pPr>
+      <w:rPr>
+        <w:rFonts w:ascii="Wingdings" w:hAnsi="Wingdings" w:cs="Times New Roman" w:hint="default"/>
+      </w:rPr>
+    </w:lvl>
+    <w:lvl w:ilvl="3">
+      <w:start w:val="1"/>
+      <w:numFmt w:val="bullet"/>
+      <w:lvlText w:val=""/>
+      <w:lvlJc w:val="left"/>
+      <w:pPr>
+        <w:ind w:left="1440" w:hanging="360"/>
+      </w:pPr>
+      <w:rPr>
+        <w:rFonts w:ascii="Symbol" w:hAnsi="Symbol" w:hint="default"/>
+      </w:rPr>
+    </w:lvl>
+    <w:lvl w:ilvl="4">
+      <w:start w:val="1"/>
+      <w:numFmt w:val="bullet"/>
+      <w:lvlText w:val=""/>
+      <w:lvlJc w:val="left"/>
+      <w:pPr>
+        <w:ind w:left="1800" w:hanging="360"/>
+      </w:pPr>
+      <w:rPr>
+        <w:rFonts w:ascii="Symbol" w:hAnsi="Symbol" w:hint="default"/>
+      </w:rPr>
+    </w:lvl>
+    <w:lvl w:ilvl="5">
+      <w:start w:val="1"/>
+      <w:numFmt w:val="bullet"/>
+      <w:lvlText w:val=""/>
+      <w:lvlJc w:val="left"/>
+      <w:pPr>
+        <w:ind w:left="2160" w:hanging="360"/>
+      </w:pPr>
+      <w:rPr>
+        <w:rFonts w:ascii="Wingdings" w:hAnsi="Wingdings" w:hint="default"/>
+      </w:rPr>
+    </w:lvl>
+    <w:lvl w:ilvl="6">
+      <w:start w:val="1"/>
+      <w:numFmt w:val="bullet"/>
+      <w:lvlText w:val=""/>
+      <w:lvlJc w:val="left"/>
+      <w:pPr>
+        <w:ind w:left="2520" w:hanging="360"/>
+      </w:pPr>
+      <w:rPr>
+        <w:rFonts w:ascii="Wingdings" w:hAnsi="Wingdings" w:hint="default"/>
+      </w:rPr>
+    </w:lvl>
+    <w:lvl w:ilvl="7">
+      <w:start w:val="1"/>
+      <w:numFmt w:val="bullet"/>
+      <w:lvlText w:val=""/>
+      <w:lvlJc w:val="left"/>
+      <w:pPr>
+        <w:ind w:left="2880" w:hanging="360"/>
+      </w:pPr>
+      <w:rPr>
+        <w:rFonts w:ascii="Symbol" w:hAnsi="Symbol" w:hint="default"/>
+      </w:rPr>
+    </w:lvl>
+    <w:lvl w:ilvl="8">
+      <w:start w:val="1"/>
+      <w:numFmt w:val="bullet"/>
+      <w:lvlText w:val=""/>
+      <w:lvlJc w:val="left"/>
+      <w:pPr>
+        <w:ind w:left="3240" w:hanging="360"/>
+      </w:pPr>
+      <w:rPr>
+        <w:rFonts w:ascii="Symbol" w:hAnsi="Symbol" w:hint="default"/>
+      </w:rPr>
+    </w:lvl>
+  </w:abstractNum>
+  <w:abstractNum w:abstractNumId="4" w15:restartNumberingAfterBreak="0">
+    <w:nsid w:val="2F3D62FA"/>
+    <w:multiLevelType w:val="hybridMultilevel"/>
+    <w:tmpl w:val="347AAAF2"/>
+    <w:lvl w:ilvl="0" w:tplc="A7C0E248">
+      <w:start w:val="1"/>
+      <w:numFmt w:val="bullet"/>
+      <w:lvlText w:val=""/>
+      <w:lvlJc w:val="left"/>
+      <w:pPr>
+        <w:ind w:left="720" w:hanging="360"/>
+      </w:pPr>
+      <w:rPr>
+        <w:rFonts w:ascii="Symbol" w:hAnsi="Symbol" w:hint="default"/>
+        <w:color w:val="5B9BD5" w:themeColor="accent5"/>
+      </w:rPr>
+    </w:lvl>
+    <w:lvl w:ilvl="1" w:tplc="04090003" w:tentative="1">
+      <w:start w:val="1"/>
+      <w:numFmt w:val="bullet"/>
+      <w:lvlText w:val="o"/>
+      <w:lvlJc w:val="left"/>
+      <w:pPr>
+        <w:ind w:left="1440" w:hanging="360"/>
+      </w:pPr>
+      <w:rPr>
+        <w:rFonts w:ascii="Courier New" w:hAnsi="Courier New" w:cs="Courier New" w:hint="default"/>
+      </w:rPr>
+    </w:lvl>
+    <w:lvl w:ilvl="2" w:tplc="04090005" w:tentative="1">
+      <w:start w:val="1"/>
+      <w:numFmt w:val="bullet"/>
+      <w:lvlText w:val=""/>
+      <w:lvlJc w:val="left"/>
+      <w:pPr>
+        <w:ind w:left="2160" w:hanging="360"/>
+      </w:pPr>
+      <w:rPr>
+        <w:rFonts w:ascii="Wingdings" w:hAnsi="Wingdings" w:hint="default"/>
+      </w:rPr>
+    </w:lvl>
+    <w:lvl w:ilvl="3" w:tplc="04090001" w:tentative="1">
+      <w:start w:val="1"/>
+      <w:numFmt w:val="bullet"/>
+      <w:lvlText w:val=""/>
+      <w:lvlJc w:val="left"/>
+      <w:pPr>
+        <w:ind w:left="2880" w:hanging="360"/>
+      </w:pPr>
+      <w:rPr>
+        <w:rFonts w:ascii="Symbol" w:hAnsi="Symbol" w:hint="default"/>
+      </w:rPr>
+    </w:lvl>
+    <w:lvl w:ilvl="4" w:tplc="04090003" w:tentative="1">
+      <w:start w:val="1"/>
+      <w:numFmt w:val="bullet"/>
+      <w:lvlText w:val="o"/>
+      <w:lvlJc w:val="left"/>
+      <w:pPr>
+        <w:ind w:left="3600" w:hanging="360"/>
+      </w:pPr>
+      <w:rPr>
+        <w:rFonts w:ascii="Courier New" w:hAnsi="Courier New" w:cs="Courier New" w:hint="default"/>
+      </w:rPr>
+    </w:lvl>
+    <w:lvl w:ilvl="5" w:tplc="04090005" w:tentative="1">
+      <w:start w:val="1"/>
+      <w:numFmt w:val="bullet"/>
+      <w:lvlText w:val=""/>
+      <w:lvlJc w:val="left"/>
+      <w:pPr>
+        <w:ind w:left="4320" w:hanging="360"/>
+      </w:pPr>
+      <w:rPr>
+        <w:rFonts w:ascii="Wingdings" w:hAnsi="Wingdings" w:hint="default"/>
+      </w:rPr>
+    </w:lvl>
+    <w:lvl w:ilvl="6" w:tplc="04090001" w:tentative="1">
+      <w:start w:val="1"/>
+      <w:numFmt w:val="bullet"/>
+      <w:lvlText w:val=""/>
+      <w:lvlJc w:val="left"/>
+      <w:pPr>
+        <w:ind w:left="5040" w:hanging="360"/>
+      </w:pPr>
+      <w:rPr>
+        <w:rFonts w:ascii="Symbol" w:hAnsi="Symbol" w:hint="default"/>
+      </w:rPr>
+    </w:lvl>
+    <w:lvl w:ilvl="7" w:tplc="04090003" w:tentative="1">
+      <w:start w:val="1"/>
+      <w:numFmt w:val="bullet"/>
+      <w:lvlText w:val="o"/>
+      <w:lvlJc w:val="left"/>
+      <w:pPr>
+        <w:ind w:left="5760" w:hanging="360"/>
+      </w:pPr>
+      <w:rPr>
+        <w:rFonts w:ascii="Courier New" w:hAnsi="Courier New" w:cs="Courier New" w:hint="default"/>
+      </w:rPr>
+    </w:lvl>
+    <w:lvl w:ilvl="8" w:tplc="04090005" w:tentative="1">
+      <w:start w:val="1"/>
+      <w:numFmt w:val="bullet"/>
+      <w:lvlText w:val=""/>
+      <w:lvlJc w:val="left"/>
+      <w:pPr>
+        <w:ind w:left="6480" w:hanging="360"/>
+      </w:pPr>
+      <w:rPr>
+        <w:rFonts w:ascii="Wingdings" w:hAnsi="Wingdings" w:hint="default"/>
+      </w:rPr>
+    </w:lvl>
+  </w:abstractNum>
+  <w:abstractNum w:abstractNumId="5" w15:restartNumberingAfterBreak="0">
+    <w:nsid w:val="483A1467"/>
+    <w:multiLevelType w:val="hybridMultilevel"/>
+    <w:tmpl w:val="E7BEEB08"/>
+    <w:lvl w:ilvl="0" w:tplc="A7C0E248">
+      <w:start w:val="1"/>
+      <w:numFmt w:val="bullet"/>
+      <w:lvlText w:val=""/>
+      <w:lvlJc w:val="left"/>
+      <w:pPr>
+        <w:ind w:left="720" w:hanging="360"/>
+      </w:pPr>
+      <w:rPr>
+        <w:rFonts w:ascii="Symbol" w:hAnsi="Symbol" w:hint="default"/>
+        <w:color w:val="5B9BD5" w:themeColor="accent5"/>
+      </w:rPr>
+    </w:lvl>
+    <w:lvl w:ilvl="1" w:tplc="04090003" w:tentative="1">
+      <w:start w:val="1"/>
+      <w:numFmt w:val="bullet"/>
+      <w:lvlText w:val="o"/>
+      <w:lvlJc w:val="left"/>
+      <w:pPr>
+        <w:ind w:left="1440" w:hanging="360"/>
+      </w:pPr>
+      <w:rPr>
+        <w:rFonts w:ascii="Courier New" w:hAnsi="Courier New" w:cs="Courier New" w:hint="default"/>
+      </w:rPr>
+    </w:lvl>
+    <w:lvl w:ilvl="2" w:tplc="04090005" w:tentative="1">
+      <w:start w:val="1"/>
+      <w:numFmt w:val="bullet"/>
+      <w:lvlText w:val=""/>
+      <w:lvlJc w:val="left"/>
+      <w:pPr>
+        <w:ind w:left="2160" w:hanging="360"/>
+      </w:pPr>
+      <w:rPr>
+        <w:rFonts w:ascii="Wingdings" w:hAnsi="Wingdings" w:hint="default"/>
+      </w:rPr>
+    </w:lvl>
+    <w:lvl w:ilvl="3" w:tplc="04090001" w:tentative="1">
+      <w:start w:val="1"/>
+      <w:numFmt w:val="bullet"/>
+      <w:lvlText w:val=""/>
+      <w:lvlJc w:val="left"/>
+      <w:pPr>
+        <w:ind w:left="2880" w:hanging="360"/>
+      </w:pPr>
+      <w:rPr>
+        <w:rFonts w:ascii="Symbol" w:hAnsi="Symbol" w:hint="default"/>
+      </w:rPr>
+    </w:lvl>
+    <w:lvl w:ilvl="4" w:tplc="04090003" w:tentative="1">
+      <w:start w:val="1"/>
+      <w:numFmt w:val="bullet"/>
+      <w:lvlText w:val="o"/>
+      <w:lvlJc w:val="left"/>
+      <w:pPr>
+        <w:ind w:left="3600" w:hanging="360"/>
+      </w:pPr>
+      <w:rPr>
+        <w:rFonts w:ascii="Courier New" w:hAnsi="Courier New" w:cs="Courier New" w:hint="default"/>
+      </w:rPr>
+    </w:lvl>
+    <w:lvl w:ilvl="5" w:tplc="04090005" w:tentative="1">
+      <w:start w:val="1"/>
+      <w:numFmt w:val="bullet"/>
+      <w:lvlText w:val=""/>
+      <w:lvlJc w:val="left"/>
+      <w:pPr>
+        <w:ind w:left="4320" w:hanging="360"/>
+      </w:pPr>
+      <w:rPr>
+        <w:rFonts w:ascii="Wingdings" w:hAnsi="Wingdings" w:hint="default"/>
+      </w:rPr>
+    </w:lvl>
+    <w:lvl w:ilvl="6" w:tplc="04090001" w:tentative="1">
+      <w:start w:val="1"/>
+      <w:numFmt w:val="bullet"/>
+      <w:lvlText w:val=""/>
+      <w:lvlJc w:val="left"/>
+      <w:pPr>
+        <w:ind w:left="5040" w:hanging="360"/>
+      </w:pPr>
+      <w:rPr>
+        <w:rFonts w:ascii="Symbol" w:hAnsi="Symbol" w:hint="default"/>
+      </w:rPr>
+    </w:lvl>
+    <w:lvl w:ilvl="7" w:tplc="04090003" w:tentative="1">
+      <w:start w:val="1"/>
+      <w:numFmt w:val="bullet"/>
+      <w:lvlText w:val="o"/>
+      <w:lvlJc w:val="left"/>
+      <w:pPr>
+        <w:ind w:left="5760" w:hanging="360"/>
+      </w:pPr>
+      <w:rPr>
+        <w:rFonts w:ascii="Courier New" w:hAnsi="Courier New" w:cs="Courier New" w:hint="default"/>
+      </w:rPr>
+    </w:lvl>
+    <w:lvl w:ilvl="8" w:tplc="04090005" w:tentative="1">
+      <w:start w:val="1"/>
+      <w:numFmt w:val="bullet"/>
+      <w:lvlText w:val=""/>
+      <w:lvlJc w:val="left"/>
+      <w:pPr>
+        <w:ind w:left="6480" w:hanging="360"/>
+      </w:pPr>
+      <w:rPr>
+        <w:rFonts w:ascii="Wingdings" w:hAnsi="Wingdings" w:hint="default"/>
+      </w:rPr>
+    </w:lvl>
+  </w:abstractNum>
+  <w:abstractNum w:abstractNumId="6" w15:restartNumberingAfterBreak="0">
+    <w:nsid w:val="63767686"/>
+    <w:multiLevelType w:val="hybridMultilevel"/>
+    <w:tmpl w:val="954E6A42"/>
+    <w:lvl w:ilvl="0" w:tplc="A7C0E248">
+      <w:start w:val="1"/>
+      <w:numFmt w:val="bullet"/>
+      <w:lvlText w:val=""/>
+      <w:lvlJc w:val="left"/>
+      <w:pPr>
+        <w:ind w:left="720" w:hanging="360"/>
+      </w:pPr>
+      <w:rPr>
+        <w:rFonts w:ascii="Symbol" w:hAnsi="Symbol" w:hint="default"/>
+        <w:color w:val="5B9BD5" w:themeColor="accent5"/>
+      </w:rPr>
+    </w:lvl>
+    <w:lvl w:ilvl="1" w:tplc="04090003" w:tentative="1">
+      <w:start w:val="1"/>
+      <w:numFmt w:val="bullet"/>
+      <w:lvlText w:val="o"/>
+      <w:lvlJc w:val="left"/>
+      <w:pPr>
+        <w:ind w:left="1440" w:hanging="360"/>
+      </w:pPr>
+      <w:rPr>
+        <w:rFonts w:ascii="Courier New" w:hAnsi="Courier New" w:cs="Courier New" w:hint="default"/>
+      </w:rPr>
+    </w:lvl>
+    <w:lvl w:ilvl="2" w:tplc="04090005" w:tentative="1">
+      <w:start w:val="1"/>
+      <w:numFmt w:val="bullet"/>
+      <w:lvlText w:val=""/>
+      <w:lvlJc w:val="left"/>
+      <w:pPr>
+        <w:ind w:left="2160" w:hanging="360"/>
+      </w:pPr>
+      <w:rPr>
+        <w:rFonts w:ascii="Wingdings" w:hAnsi="Wingdings" w:hint="default"/>
+      </w:rPr>
+    </w:lvl>
+    <w:lvl w:ilvl="3" w:tplc="04090001" w:tentative="1">
+      <w:start w:val="1"/>
+      <w:numFmt w:val="bullet"/>
+      <w:lvlText w:val=""/>
+      <w:lvlJc w:val="left"/>
+      <w:pPr>
+        <w:ind w:left="2880" w:hanging="360"/>
+      </w:pPr>
+      <w:rPr>
+        <w:rFonts w:ascii="Symbol" w:hAnsi="Symbol" w:hint="default"/>
+      </w:rPr>
+    </w:lvl>
+    <w:lvl w:ilvl="4" w:tplc="04090003" w:tentative="1">
+      <w:start w:val="1"/>
+      <w:numFmt w:val="bullet"/>
+      <w:lvlText w:val="o"/>
+      <w:lvlJc w:val="left"/>
+      <w:pPr>
+        <w:ind w:left="3600" w:hanging="360"/>
+      </w:pPr>
+      <w:rPr>
+        <w:rFonts w:ascii="Courier New" w:hAnsi="Courier New" w:cs="Courier New" w:hint="default"/>
+      </w:rPr>
+    </w:lvl>
+    <w:lvl w:ilvl="5" w:tplc="04090005" w:tentative="1">
+      <w:start w:val="1"/>
+      <w:numFmt w:val="bullet"/>
+      <w:lvlText w:val=""/>
+      <w:lvlJc w:val="left"/>
+      <w:pPr>
+        <w:ind w:left="4320" w:hanging="360"/>
+      </w:pPr>
+      <w:rPr>
+        <w:rFonts w:ascii="Wingdings" w:hAnsi="Wingdings" w:hint="default"/>
+      </w:rPr>
+    </w:lvl>
+    <w:lvl w:ilvl="6" w:tplc="04090001" w:tentative="1">
+      <w:start w:val="1"/>
+      <w:numFmt w:val="bullet"/>
+      <w:lvlText w:val=""/>
+      <w:lvlJc w:val="left"/>
+      <w:pPr>
+        <w:ind w:left="5040" w:hanging="360"/>
+      </w:pPr>
+      <w:rPr>
+        <w:rFonts w:ascii="Symbol" w:hAnsi="Symbol" w:hint="default"/>
+      </w:rPr>
+    </w:lvl>
+    <w:lvl w:ilvl="7" w:tplc="04090003" w:tentative="1">
+      <w:start w:val="1"/>
+      <w:numFmt w:val="bullet"/>
+      <w:lvlText w:val="o"/>
+      <w:lvlJc w:val="left"/>
+      <w:pPr>
+        <w:ind w:left="5760" w:hanging="360"/>
+      </w:pPr>
+      <w:rPr>
+        <w:rFonts w:ascii="Courier New" w:hAnsi="Courier New" w:cs="Courier New" w:hint="default"/>
+      </w:rPr>
+    </w:lvl>
+    <w:lvl w:ilvl="8" w:tplc="04090005" w:tentative="1">
+      <w:start w:val="1"/>
+      <w:numFmt w:val="bullet"/>
+      <w:lvlText w:val=""/>
+      <w:lvlJc w:val="left"/>
+      <w:pPr>
+        <w:ind w:left="6480" w:hanging="360"/>
+      </w:pPr>
+      <w:rPr>
+        <w:rFonts w:ascii="Wingdings" w:hAnsi="Wingdings" w:hint="default"/>
+      </w:rPr>
+    </w:lvl>
+  </w:abstractNum>
+  <w:abstractNum w:abstractNumId="7" w15:restartNumberingAfterBreak="0">
+    <w:nsid w:val="650546BB"/>
+    <w:multiLevelType w:val="hybridMultilevel"/>
+    <w:tmpl w:val="895ABEA8"/>
+    <w:lvl w:ilvl="0" w:tplc="04090003">
+      <w:start w:val="1"/>
+      <w:numFmt w:val="bullet"/>
+      <w:lvlText w:val="o"/>
+      <w:lvlJc w:val="left"/>
+      <w:pPr>
+        <w:ind w:left="360" w:hanging="360"/>
+      </w:pPr>
+      <w:rPr>
+        <w:rFonts w:ascii="Courier New" w:hAnsi="Courier New" w:cs="Courier New" w:hint="default"/>
+      </w:rPr>
+    </w:lvl>
+    <w:lvl w:ilvl="1" w:tplc="04090003">
+      <w:start w:val="1"/>
+      <w:numFmt w:val="bullet"/>
+      <w:lvlText w:val="o"/>
+      <w:lvlJc w:val="left"/>
+      <w:pPr>
+        <w:ind w:left="0" w:hanging="360"/>
+      </w:pPr>
+      <w:rPr>
+        <w:rFonts w:ascii="Courier New" w:hAnsi="Courier New" w:cs="Courier New" w:hint="default"/>
+      </w:rPr>
+    </w:lvl>
+    <w:lvl w:ilvl="2" w:tplc="04090005">
+      <w:start w:val="1"/>
+      <w:numFmt w:val="bullet"/>
+      <w:lvlText w:val=""/>
+      <w:lvlJc w:val="left"/>
+      <w:pPr>
+        <w:ind w:left="720" w:hanging="360"/>
+      </w:pPr>
+      <w:rPr>
+        <w:rFonts w:ascii="Wingdings" w:hAnsi="Wingdings" w:hint="default"/>
+      </w:rPr>
+    </w:lvl>
+    <w:lvl w:ilvl="3" w:tplc="04090001">
+      <w:start w:val="1"/>
+      <w:numFmt w:val="bullet"/>
+      <w:lvlText w:val=""/>
+      <w:lvlJc w:val="left"/>
+      <w:pPr>
+        <w:ind w:left="1440" w:hanging="360"/>
+      </w:pPr>
+      <w:rPr>
+        <w:rFonts w:ascii="Symbol" w:hAnsi="Symbol" w:hint="default"/>
+      </w:rPr>
+    </w:lvl>
+    <w:lvl w:ilvl="4" w:tplc="04090003" w:tentative="1">
+      <w:start w:val="1"/>
+      <w:numFmt w:val="bullet"/>
+      <w:lvlText w:val="o"/>
+      <w:lvlJc w:val="left"/>
+      <w:pPr>
+        <w:ind w:left="2160" w:hanging="360"/>
+      </w:pPr>
+      <w:rPr>
+        <w:rFonts w:ascii="Courier New" w:hAnsi="Courier New" w:cs="Courier New" w:hint="default"/>
+      </w:rPr>
+    </w:lvl>
+    <w:lvl w:ilvl="5" w:tplc="04090005" w:tentative="1">
+      <w:start w:val="1"/>
+      <w:numFmt w:val="bullet"/>
+      <w:lvlText w:val=""/>
+      <w:lvlJc w:val="left"/>
+      <w:pPr>
+        <w:ind w:left="2880" w:hanging="360"/>
+      </w:pPr>
+      <w:rPr>
+        <w:rFonts w:ascii="Wingdings" w:hAnsi="Wingdings" w:hint="default"/>
+      </w:rPr>
+    </w:lvl>
+    <w:lvl w:ilvl="6" w:tplc="04090001" w:tentative="1">
+      <w:start w:val="1"/>
+      <w:numFmt w:val="bullet"/>
+      <w:lvlText w:val=""/>
+      <w:lvlJc w:val="left"/>
+      <w:pPr>
+        <w:ind w:left="3600" w:hanging="360"/>
+      </w:pPr>
+      <w:rPr>
+        <w:rFonts w:ascii="Symbol" w:hAnsi="Symbol" w:hint="default"/>
+      </w:rPr>
+    </w:lvl>
+    <w:lvl w:ilvl="7" w:tplc="04090003" w:tentative="1">
+      <w:start w:val="1"/>
+      <w:numFmt w:val="bullet"/>
+      <w:lvlText w:val="o"/>
+      <w:lvlJc w:val="left"/>
+      <w:pPr>
+        <w:ind w:left="4320" w:hanging="360"/>
+      </w:pPr>
+      <w:rPr>
+        <w:rFonts w:ascii="Courier New" w:hAnsi="Courier New" w:cs="Courier New" w:hint="default"/>
+      </w:rPr>
+    </w:lvl>
+    <w:lvl w:ilvl="8" w:tplc="04090005" w:tentative="1">
+      <w:start w:val="1"/>
+      <w:numFmt w:val="bullet"/>
+      <w:lvlText w:val=""/>
+      <w:lvlJc w:val="left"/>
+      <w:pPr>
+        <w:ind w:left="5040" w:hanging="360"/>
+      </w:pPr>
+      <w:rPr>
+        <w:rFonts w:ascii="Wingdings" w:hAnsi="Wingdings" w:hint="default"/>
+      </w:rPr>
+    </w:lvl>
+  </w:abstractNum>
+  <w:num w:numId="1" w16cid:durableId="912009042">
+    <w:abstractNumId w:val="2"/>
+  </w:num>
+  <w:num w:numId="2" w16cid:durableId="158424728">
+    <w:abstractNumId w:val="4"/>
+  </w:num>
+  <w:num w:numId="3" w16cid:durableId="232591786">
+    <w:abstractNumId w:val="5"/>
+  </w:num>
+  <w:num w:numId="4" w16cid:durableId="1606380606">
+    <w:abstractNumId w:val="6"/>
+  </w:num>
+  <w:num w:numId="5" w16cid:durableId="285048779">
+    <w:abstractNumId w:val="7"/>
+  </w:num>
+  <w:num w:numId="6" w16cid:durableId="477653643">
+    <w:abstractNumId w:val="3"/>
+  </w:num>
+  <w:num w:numId="7" w16cid:durableId="120466277">
+    <w:abstractNumId w:val="1"/>
+  </w:num>
+  <w:num w:numId="8" w16cid:durableId="13698975">
+    <w:abstractNumId w:val="0"/>
+  </w:num>
+</w:numbering>
 </file>
 
 <file path=word/styles.xml><?xml version="1.0" encoding="utf-8"?>
@@ -1544,6 +3144,317 @@
       <w:color w:val="666666"/>
     </w:rPr>
   </w:style>
+  <w:style w:type="paragraph" w:styleId="ListParagraph">
+    <w:name w:val="List Paragraph"/>
+    <w:basedOn w:val="Normal"/>
+    <w:uiPriority w:val="34"/>
+    <w:qFormat/>
+    <w:rsid w:val="002F5373"/>
+    <w:pPr>
+      <w:ind w:left="720"/>
+      <w:contextualSpacing/>
+    </w:pPr>
+  </w:style>
+  <w:style w:type="character" w:styleId="Hyperlink">
+    <w:name w:val="Hyperlink"/>
+    <w:basedOn w:val="DefaultParagraphFont"/>
+    <w:uiPriority w:val="99"/>
+    <w:unhideWhenUsed/>
+    <w:rsid w:val="007340BE"/>
+    <w:rPr>
+      <w:color w:val="0563C1" w:themeColor="hyperlink"/>
+      <w:u w:val="single"/>
+    </w:rPr>
+  </w:style>
+  <w:style w:type="character" w:styleId="UnresolvedMention">
+    <w:name w:val="Unresolved Mention"/>
+    <w:basedOn w:val="DefaultParagraphFont"/>
+    <w:uiPriority w:val="99"/>
+    <w:semiHidden/>
+    <w:unhideWhenUsed/>
+    <w:rsid w:val="007340BE"/>
+    <w:rPr>
+      <w:color w:val="605E5C"/>
+      <w:shd w:val="clear" w:color="auto" w:fill="E1DFDD"/>
+    </w:rPr>
+  </w:style>
+  <w:style w:type="table" w:styleId="TableGrid">
+    <w:name w:val="Table Grid"/>
+    <w:basedOn w:val="TableNormal"/>
+    <w:uiPriority w:val="39"/>
+    <w:rsid w:val="003B249E"/>
+    <w:pPr>
+      <w:spacing w:after="0" w:line="240" w:lineRule="auto"/>
+    </w:pPr>
+    <w:tblPr>
+      <w:tblBorders>
+        <w:top w:val="single" w:sz="4" w:space="0" w:color="auto"/>
+        <w:left w:val="single" w:sz="4" w:space="0" w:color="auto"/>
+        <w:bottom w:val="single" w:sz="4" w:space="0" w:color="auto"/>
+        <w:right w:val="single" w:sz="4" w:space="0" w:color="auto"/>
+        <w:insideH w:val="single" w:sz="4" w:space="0" w:color="auto"/>
+        <w:insideV w:val="single" w:sz="4" w:space="0" w:color="auto"/>
+      </w:tblBorders>
+    </w:tblPr>
+  </w:style>
+  <w:style w:type="table" w:styleId="GridTable4-Accent6">
+    <w:name w:val="Grid Table 4 Accent 6"/>
+    <w:basedOn w:val="TableNormal"/>
+    <w:uiPriority w:val="49"/>
+    <w:rsid w:val="003B249E"/>
+    <w:pPr>
+      <w:spacing w:after="0" w:line="240" w:lineRule="auto"/>
+    </w:pPr>
+    <w:tblPr>
+      <w:tblStyleRowBandSize w:val="1"/>
+      <w:tblStyleColBandSize w:val="1"/>
+      <w:tblBorders>
+        <w:top w:val="single" w:sz="4" w:space="0" w:color="A8D08D" w:themeColor="accent6" w:themeTint="99"/>
+        <w:left w:val="single" w:sz="4" w:space="0" w:color="A8D08D" w:themeColor="accent6" w:themeTint="99"/>
+        <w:bottom w:val="single" w:sz="4" w:space="0" w:color="A8D08D" w:themeColor="accent6" w:themeTint="99"/>
+        <w:right w:val="single" w:sz="4" w:space="0" w:color="A8D08D" w:themeColor="accent6" w:themeTint="99"/>
+        <w:insideH w:val="single" w:sz="4" w:space="0" w:color="A8D08D" w:themeColor="accent6" w:themeTint="99"/>
+        <w:insideV w:val="single" w:sz="4" w:space="0" w:color="A8D08D" w:themeColor="accent6" w:themeTint="99"/>
+      </w:tblBorders>
+    </w:tblPr>
+    <w:tblStylePr w:type="firstRow">
+      <w:rPr>
+        <w:b/>
+        <w:bCs/>
+        <w:color w:val="FFFFFF" w:themeColor="background1"/>
+      </w:rPr>
+      <w:tblPr/>
+      <w:tcPr>
+        <w:tcBorders>
+          <w:top w:val="single" w:sz="4" w:space="0" w:color="70AD47" w:themeColor="accent6"/>
+          <w:left w:val="single" w:sz="4" w:space="0" w:color="70AD47" w:themeColor="accent6"/>
+          <w:bottom w:val="single" w:sz="4" w:space="0" w:color="70AD47" w:themeColor="accent6"/>
+          <w:right w:val="single" w:sz="4" w:space="0" w:color="70AD47" w:themeColor="accent6"/>
+          <w:insideH w:val="nil"/>
+          <w:insideV w:val="nil"/>
+        </w:tcBorders>
+        <w:shd w:val="clear" w:color="auto" w:fill="70AD47" w:themeFill="accent6"/>
+      </w:tcPr>
+    </w:tblStylePr>
+    <w:tblStylePr w:type="lastRow">
+      <w:rPr>
+        <w:b/>
+        <w:bCs/>
+      </w:rPr>
+      <w:tblPr/>
+      <w:tcPr>
+        <w:tcBorders>
+          <w:top w:val="double" w:sz="4" w:space="0" w:color="70AD47" w:themeColor="accent6"/>
+        </w:tcBorders>
+      </w:tcPr>
+    </w:tblStylePr>
+    <w:tblStylePr w:type="firstCol">
+      <w:rPr>
+        <w:b/>
+        <w:bCs/>
+      </w:rPr>
+    </w:tblStylePr>
+    <w:tblStylePr w:type="lastCol">
+      <w:rPr>
+        <w:b/>
+        <w:bCs/>
+      </w:rPr>
+    </w:tblStylePr>
+    <w:tblStylePr w:type="band1Vert">
+      <w:tblPr/>
+      <w:tcPr>
+        <w:shd w:val="clear" w:color="auto" w:fill="E2EFD9" w:themeFill="accent6" w:themeFillTint="33"/>
+      </w:tcPr>
+    </w:tblStylePr>
+    <w:tblStylePr w:type="band1Horz">
+      <w:tblPr/>
+      <w:tcPr>
+        <w:shd w:val="clear" w:color="auto" w:fill="E2EFD9" w:themeFill="accent6" w:themeFillTint="33"/>
+      </w:tcPr>
+    </w:tblStylePr>
+  </w:style>
+  <w:style w:type="table" w:styleId="GridTable5Dark-Accent6">
+    <w:name w:val="Grid Table 5 Dark Accent 6"/>
+    <w:basedOn w:val="TableNormal"/>
+    <w:uiPriority w:val="50"/>
+    <w:rsid w:val="003B249E"/>
+    <w:pPr>
+      <w:spacing w:after="0" w:line="240" w:lineRule="auto"/>
+    </w:pPr>
+    <w:tblPr>
+      <w:tblStyleRowBandSize w:val="1"/>
+      <w:tblStyleColBandSize w:val="1"/>
+      <w:tblBorders>
+        <w:top w:val="single" w:sz="4" w:space="0" w:color="FFFFFF" w:themeColor="background1"/>
+        <w:left w:val="single" w:sz="4" w:space="0" w:color="FFFFFF" w:themeColor="background1"/>
+        <w:bottom w:val="single" w:sz="4" w:space="0" w:color="FFFFFF" w:themeColor="background1"/>
+        <w:right w:val="single" w:sz="4" w:space="0" w:color="FFFFFF" w:themeColor="background1"/>
+        <w:insideH w:val="single" w:sz="4" w:space="0" w:color="FFFFFF" w:themeColor="background1"/>
+        <w:insideV w:val="single" w:sz="4" w:space="0" w:color="FFFFFF" w:themeColor="background1"/>
+      </w:tblBorders>
+    </w:tblPr>
+    <w:tcPr>
+      <w:shd w:val="clear" w:color="auto" w:fill="E2EFD9" w:themeFill="accent6" w:themeFillTint="33"/>
+    </w:tcPr>
+    <w:tblStylePr w:type="firstRow">
+      <w:rPr>
+        <w:b/>
+        <w:bCs/>
+        <w:color w:val="FFFFFF" w:themeColor="background1"/>
+      </w:rPr>
+      <w:tblPr/>
+      <w:tcPr>
+        <w:tcBorders>
+          <w:top w:val="single" w:sz="4" w:space="0" w:color="FFFFFF" w:themeColor="background1"/>
+          <w:left w:val="single" w:sz="4" w:space="0" w:color="FFFFFF" w:themeColor="background1"/>
+          <w:right w:val="single" w:sz="4" w:space="0" w:color="FFFFFF" w:themeColor="background1"/>
+          <w:insideH w:val="nil"/>
+          <w:insideV w:val="nil"/>
+        </w:tcBorders>
+        <w:shd w:val="clear" w:color="auto" w:fill="70AD47" w:themeFill="accent6"/>
+      </w:tcPr>
+    </w:tblStylePr>
+    <w:tblStylePr w:type="lastRow">
+      <w:rPr>
+        <w:b/>
+        <w:bCs/>
+        <w:color w:val="FFFFFF" w:themeColor="background1"/>
+      </w:rPr>
+      <w:tblPr/>
+      <w:tcPr>
+        <w:tcBorders>
+          <w:left w:val="single" w:sz="4" w:space="0" w:color="FFFFFF" w:themeColor="background1"/>
+          <w:bottom w:val="single" w:sz="4" w:space="0" w:color="FFFFFF" w:themeColor="background1"/>
+          <w:right w:val="single" w:sz="4" w:space="0" w:color="FFFFFF" w:themeColor="background1"/>
+          <w:insideH w:val="nil"/>
+          <w:insideV w:val="nil"/>
+        </w:tcBorders>
+        <w:shd w:val="clear" w:color="auto" w:fill="70AD47" w:themeFill="accent6"/>
+      </w:tcPr>
+    </w:tblStylePr>
+    <w:tblStylePr w:type="firstCol">
+      <w:rPr>
+        <w:b/>
+        <w:bCs/>
+        <w:color w:val="FFFFFF" w:themeColor="background1"/>
+      </w:rPr>
+      <w:tblPr/>
+      <w:tcPr>
+        <w:tcBorders>
+          <w:top w:val="single" w:sz="4" w:space="0" w:color="FFFFFF" w:themeColor="background1"/>
+          <w:left w:val="single" w:sz="4" w:space="0" w:color="FFFFFF" w:themeColor="background1"/>
+          <w:bottom w:val="single" w:sz="4" w:space="0" w:color="FFFFFF" w:themeColor="background1"/>
+          <w:insideV w:val="nil"/>
+        </w:tcBorders>
+        <w:shd w:val="clear" w:color="auto" w:fill="70AD47" w:themeFill="accent6"/>
+      </w:tcPr>
+    </w:tblStylePr>
+    <w:tblStylePr w:type="lastCol">
+      <w:rPr>
+        <w:b/>
+        <w:bCs/>
+        <w:color w:val="FFFFFF" w:themeColor="background1"/>
+      </w:rPr>
+      <w:tblPr/>
+      <w:tcPr>
+        <w:tcBorders>
+          <w:top w:val="single" w:sz="4" w:space="0" w:color="FFFFFF" w:themeColor="background1"/>
+          <w:bottom w:val="single" w:sz="4" w:space="0" w:color="FFFFFF" w:themeColor="background1"/>
+          <w:right w:val="single" w:sz="4" w:space="0" w:color="FFFFFF" w:themeColor="background1"/>
+          <w:insideV w:val="nil"/>
+        </w:tcBorders>
+        <w:shd w:val="clear" w:color="auto" w:fill="70AD47" w:themeFill="accent6"/>
+      </w:tcPr>
+    </w:tblStylePr>
+    <w:tblStylePr w:type="band1Vert">
+      <w:tblPr/>
+      <w:tcPr>
+        <w:shd w:val="clear" w:color="auto" w:fill="C5E0B3" w:themeFill="accent6" w:themeFillTint="66"/>
+      </w:tcPr>
+    </w:tblStylePr>
+    <w:tblStylePr w:type="band1Horz">
+      <w:tblPr/>
+      <w:tcPr>
+        <w:shd w:val="clear" w:color="auto" w:fill="C5E0B3" w:themeFill="accent6" w:themeFillTint="66"/>
+      </w:tcPr>
+    </w:tblStylePr>
+  </w:style>
+  <w:style w:type="table" w:styleId="GridTable4-Accent1">
+    <w:name w:val="Grid Table 4 Accent 1"/>
+    <w:basedOn w:val="TableNormal"/>
+    <w:uiPriority w:val="49"/>
+    <w:rsid w:val="002D3E10"/>
+    <w:pPr>
+      <w:spacing w:after="0" w:line="240" w:lineRule="auto"/>
+    </w:pPr>
+    <w:tblPr>
+      <w:tblStyleRowBandSize w:val="1"/>
+      <w:tblStyleColBandSize w:val="1"/>
+      <w:tblBorders>
+        <w:top w:val="single" w:sz="4" w:space="0" w:color="8EAADB" w:themeColor="accent1" w:themeTint="99"/>
+        <w:left w:val="single" w:sz="4" w:space="0" w:color="8EAADB" w:themeColor="accent1" w:themeTint="99"/>
+        <w:bottom w:val="single" w:sz="4" w:space="0" w:color="8EAADB" w:themeColor="accent1" w:themeTint="99"/>
+        <w:right w:val="single" w:sz="4" w:space="0" w:color="8EAADB" w:themeColor="accent1" w:themeTint="99"/>
+        <w:insideH w:val="single" w:sz="4" w:space="0" w:color="8EAADB" w:themeColor="accent1" w:themeTint="99"/>
+        <w:insideV w:val="single" w:sz="4" w:space="0" w:color="8EAADB" w:themeColor="accent1" w:themeTint="99"/>
+      </w:tblBorders>
+    </w:tblPr>
+    <w:tblStylePr w:type="firstRow">
+      <w:rPr>
+        <w:b/>
+        <w:bCs/>
+        <w:color w:val="FFFFFF" w:themeColor="background1"/>
+      </w:rPr>
+      <w:tblPr/>
+      <w:tcPr>
+        <w:tcBorders>
+          <w:top w:val="single" w:sz="4" w:space="0" w:color="4472C4" w:themeColor="accent1"/>
+          <w:left w:val="single" w:sz="4" w:space="0" w:color="4472C4" w:themeColor="accent1"/>
+          <w:bottom w:val="single" w:sz="4" w:space="0" w:color="4472C4" w:themeColor="accent1"/>
+          <w:right w:val="single" w:sz="4" w:space="0" w:color="4472C4" w:themeColor="accent1"/>
+          <w:insideH w:val="nil"/>
+          <w:insideV w:val="nil"/>
+        </w:tcBorders>
+        <w:shd w:val="clear" w:color="auto" w:fill="4472C4" w:themeFill="accent1"/>
+      </w:tcPr>
+    </w:tblStylePr>
+    <w:tblStylePr w:type="lastRow">
+      <w:rPr>
+        <w:b/>
+        <w:bCs/>
+      </w:rPr>
+      <w:tblPr/>
+      <w:tcPr>
+        <w:tcBorders>
+          <w:top w:val="double" w:sz="4" w:space="0" w:color="4472C4" w:themeColor="accent1"/>
+        </w:tcBorders>
+      </w:tcPr>
+    </w:tblStylePr>
+    <w:tblStylePr w:type="firstCol">
+      <w:rPr>
+        <w:b/>
+        <w:bCs/>
+      </w:rPr>
+    </w:tblStylePr>
+    <w:tblStylePr w:type="lastCol">
+      <w:rPr>
+        <w:b/>
+        <w:bCs/>
+      </w:rPr>
+    </w:tblStylePr>
+    <w:tblStylePr w:type="band1Vert">
+      <w:tblPr/>
+      <w:tcPr>
+        <w:shd w:val="clear" w:color="auto" w:fill="D9E2F3" w:themeFill="accent1" w:themeFillTint="33"/>
+      </w:tcPr>
+    </w:tblStylePr>
+    <w:tblStylePr w:type="band1Horz">
+      <w:tblPr/>
+      <w:tcPr>
+        <w:shd w:val="clear" w:color="auto" w:fill="D9E2F3" w:themeFill="accent1" w:themeFillTint="33"/>
+      </w:tcPr>
+    </w:tblStylePr>
+  </w:style>
 </w:styles>
 </file>
 
@@ -1582,6 +3493,34 @@
 
 <file path=word/glossary/fontTable.xml><?xml version="1.0" encoding="utf-8"?>
 <w:fonts xmlns:mc="http://schemas.openxmlformats.org/markup-compatibility/2006" xmlns:r="http://schemas.openxmlformats.org/officeDocument/2006/relationships" xmlns:w="http://schemas.openxmlformats.org/wordprocessingml/2006/main" xmlns:w14="http://schemas.microsoft.com/office/word/2010/wordml" xmlns:w15="http://schemas.microsoft.com/office/word/2012/wordml" xmlns:w16cex="http://schemas.microsoft.com/office/word/2018/wordml/cex" xmlns:w16cid="http://schemas.microsoft.com/office/word/2016/wordml/cid" xmlns:w16="http://schemas.microsoft.com/office/word/2018/wordml" xmlns:w16du="http://schemas.microsoft.com/office/word/2023/wordml/word16du" xmlns:w16sdtdh="http://schemas.microsoft.com/office/word/2020/wordml/sdtdatahash" xmlns:w16se="http://schemas.microsoft.com/office/word/2015/wordml/symex" mc:Ignorable="w14 w15 w16se w16cid w16 w16cex w16sdtdh w16du">
+  <w:font w:name="Wingdings">
+    <w:panose1 w:val="05000000000000000000"/>
+    <w:charset w:val="02"/>
+    <w:family w:val="auto"/>
+    <w:pitch w:val="variable"/>
+    <w:sig w:usb0="00000000" w:usb1="10000000" w:usb2="00000000" w:usb3="00000000" w:csb0="80000000" w:csb1="00000000"/>
+  </w:font>
+  <w:font w:name="Times New Roman">
+    <w:panose1 w:val="02020603050405020304"/>
+    <w:charset w:val="00"/>
+    <w:family w:val="roman"/>
+    <w:pitch w:val="variable"/>
+    <w:sig w:usb0="E0002EFF" w:usb1="C000785B" w:usb2="00000009" w:usb3="00000000" w:csb0="000001FF" w:csb1="00000000"/>
+  </w:font>
+  <w:font w:name="Symbol">
+    <w:panose1 w:val="05050102010706020507"/>
+    <w:charset w:val="02"/>
+    <w:family w:val="roman"/>
+    <w:pitch w:val="variable"/>
+    <w:sig w:usb0="00000000" w:usb1="10000000" w:usb2="00000000" w:usb3="00000000" w:csb0="80000000" w:csb1="00000000"/>
+  </w:font>
+  <w:font w:name="Courier New">
+    <w:panose1 w:val="02070309020205020404"/>
+    <w:charset w:val="00"/>
+    <w:family w:val="modern"/>
+    <w:pitch w:val="fixed"/>
+    <w:sig w:usb0="E0002EFF" w:usb1="C0007843" w:usb2="00000009" w:usb3="00000000" w:csb0="000001FF" w:csb1="00000000"/>
+  </w:font>
   <w:font w:name="Calibri">
     <w:panose1 w:val="020F0502020204030204"/>
     <w:charset w:val="00"/>
@@ -1593,13 +3532,6 @@
     <w:panose1 w:val="020B0604020202020204"/>
     <w:charset w:val="00"/>
     <w:family w:val="swiss"/>
-    <w:pitch w:val="variable"/>
-    <w:sig w:usb0="E0002EFF" w:usb1="C000785B" w:usb2="00000009" w:usb3="00000000" w:csb0="000001FF" w:csb1="00000000"/>
-  </w:font>
-  <w:font w:name="Times New Roman">
-    <w:panose1 w:val="02020603050405020304"/>
-    <w:charset w:val="00"/>
-    <w:family w:val="roman"/>
     <w:pitch w:val="variable"/>
     <w:sig w:usb0="E0002EFF" w:usb1="C000785B" w:usb2="00000009" w:usb3="00000000" w:csb0="000001FF" w:csb1="00000000"/>
   </w:font>
@@ -1629,9 +3561,18 @@
   </w:compat>
   <w:rsids>
     <w:rsidRoot w:val="00442296"/>
+    <w:rsid w:val="00047B74"/>
+    <w:rsid w:val="00363D90"/>
+    <w:rsid w:val="00385071"/>
+    <w:rsid w:val="003F0915"/>
     <w:rsid w:val="00442296"/>
+    <w:rsid w:val="004C10C2"/>
     <w:rsid w:val="006E62E6"/>
+    <w:rsid w:val="008810CD"/>
+    <w:rsid w:val="008D0566"/>
     <w:rsid w:val="00A161B8"/>
+    <w:rsid w:val="00D34B9E"/>
+    <w:rsid w:val="00FC404C"/>
   </w:rsids>
   <m:mathPr>
     <m:mathFont m:val="Cambria Math"/>
@@ -2066,7 +4007,6 @@
     <w:uiPriority w:val="1"/>
     <w:semiHidden/>
     <w:unhideWhenUsed/>
-    <w:rsid w:val="00442296"/>
   </w:style>
   <w:style w:type="table" w:default="1" w:styleId="TableNormal">
     <w:name w:val="Normal Table"/>

</xml_diff>